<commit_message>
invoice generator - calculate statistics
</commit_message>
<xml_diff>
--- a/Invoice_Generator/templates/Invoice-ComplianceMadeSimple-AplineAI.[LAST_MONTH].[TODAY].docx
+++ b/Invoice_Generator/templates/Invoice-ComplianceMadeSimple-AplineAI.[LAST_MONTH].[TODAY].docx
@@ -364,7 +364,7 @@
         <w:tc>
           <w:tcPr>
             <w:cnfStyle w:val="001000000100" w:firstRow="0" w:lastRow="0" w:firstColumn="1" w:lastColumn="0" w:oddVBand="0" w:evenVBand="0" w:oddHBand="0" w:evenHBand="0" w:firstRowFirstColumn="1" w:firstRowLastColumn="0" w:lastRowFirstColumn="0" w:lastRowLastColumn="0"/>
-            <w:tcW w:w="1263" w:type="dxa"/>
+            <w:tcW w:w="1216" w:type="dxa"/>
           </w:tcPr>
           <w:p>
             <w:pPr>
@@ -385,7 +385,7 @@
         </w:tc>
         <w:tc>
           <w:tcPr>
-            <w:tcW w:w="2177" w:type="dxa"/>
+            <w:tcW w:w="2050" w:type="dxa"/>
           </w:tcPr>
           <w:p>
             <w:pPr>
@@ -407,7 +407,7 @@
         </w:tc>
         <w:tc>
           <w:tcPr>
-            <w:tcW w:w="5249" w:type="dxa"/>
+            <w:tcW w:w="4865" w:type="dxa"/>
           </w:tcPr>
           <w:p>
             <w:pPr>
@@ -429,7 +429,7 @@
         </w:tc>
         <w:tc>
           <w:tcPr>
-            <w:tcW w:w="965" w:type="dxa"/>
+            <w:tcW w:w="1523" w:type="dxa"/>
           </w:tcPr>
           <w:p>
             <w:pPr>
@@ -458,7 +458,7 @@
         <w:tc>
           <w:tcPr>
             <w:cnfStyle w:val="001000000000" w:firstRow="0" w:lastRow="0" w:firstColumn="1" w:lastColumn="0" w:oddVBand="0" w:evenVBand="0" w:oddHBand="0" w:evenHBand="0" w:firstRowFirstColumn="0" w:firstRowLastColumn="0" w:lastRowFirstColumn="0" w:lastRowLastColumn="0"/>
-            <w:tcW w:w="1263" w:type="dxa"/>
+            <w:tcW w:w="1216" w:type="dxa"/>
           </w:tcPr>
           <w:p>
             <w:pPr>
@@ -474,7 +474,7 @@
         </w:tc>
         <w:tc>
           <w:tcPr>
-            <w:tcW w:w="2177" w:type="dxa"/>
+            <w:tcW w:w="2050" w:type="dxa"/>
           </w:tcPr>
           <w:p>
             <w:pPr>
@@ -489,7 +489,7 @@
         </w:tc>
         <w:tc>
           <w:tcPr>
-            <w:tcW w:w="5249" w:type="dxa"/>
+            <w:tcW w:w="4865" w:type="dxa"/>
             <w:vAlign w:val="bottom"/>
           </w:tcPr>
           <w:p>
@@ -505,7 +505,7 @@
         </w:tc>
         <w:tc>
           <w:tcPr>
-            <w:tcW w:w="965" w:type="dxa"/>
+            <w:tcW w:w="1523" w:type="dxa"/>
           </w:tcPr>
           <w:p>
             <w:pPr>
@@ -524,1696 +524,7 @@
         <w:tc>
           <w:tcPr>
             <w:cnfStyle w:val="001000000000" w:firstRow="0" w:lastRow="0" w:firstColumn="1" w:lastColumn="0" w:oddVBand="0" w:evenVBand="0" w:oddHBand="0" w:evenHBand="0" w:firstRowFirstColumn="0" w:firstRowLastColumn="0" w:lastRowFirstColumn="0" w:lastRowLastColumn="0"/>
-            <w:tcW w:w="1263" w:type="dxa"/>
-          </w:tcPr>
-          <w:p>
-            <w:pPr>
-              <w:pStyle w:val="Closing"/>
-              <w:rPr>
-                <w:rFonts w:ascii="Arial" w:hAnsi="Arial" w:cs="Arial"/>
-                <w:color w:val="000000"/>
-                <w:sz w:val="20"/>
-                <w:szCs w:val="20"/>
-              </w:rPr>
-            </w:pPr>
-          </w:p>
-        </w:tc>
-        <w:tc>
-          <w:tcPr>
-            <w:tcW w:w="2177" w:type="dxa"/>
-          </w:tcPr>
-          <w:p>
-            <w:pPr>
-              <w:pStyle w:val="Closing"/>
-              <w:cnfStyle w:val="000000000000" w:firstRow="0" w:lastRow="0" w:firstColumn="0" w:lastColumn="0" w:oddVBand="0" w:evenVBand="0" w:oddHBand="0" w:evenHBand="0" w:firstRowFirstColumn="0" w:firstRowLastColumn="0" w:lastRowFirstColumn="0" w:lastRowLastColumn="0"/>
-              <w:rPr>
-                <w:rFonts w:ascii="Calibri" w:hAnsi="Calibri" w:cs="Calibri"/>
-                <w:color w:val="000000"/>
-              </w:rPr>
-            </w:pPr>
-          </w:p>
-        </w:tc>
-        <w:tc>
-          <w:tcPr>
-            <w:tcW w:w="5249" w:type="dxa"/>
-            <w:vAlign w:val="bottom"/>
-          </w:tcPr>
-          <w:p>
-            <w:pPr>
-              <w:pStyle w:val="Closing"/>
-              <w:cnfStyle w:val="000000000000" w:firstRow="0" w:lastRow="0" w:firstColumn="0" w:lastColumn="0" w:oddVBand="0" w:evenVBand="0" w:oddHBand="0" w:evenHBand="0" w:firstRowFirstColumn="0" w:firstRowLastColumn="0" w:lastRowFirstColumn="0" w:lastRowLastColumn="0"/>
-              <w:rPr>
-                <w:rFonts w:ascii="Calibri" w:hAnsi="Calibri" w:cs="Calibri"/>
-                <w:color w:val="000000"/>
-              </w:rPr>
-            </w:pPr>
-          </w:p>
-        </w:tc>
-        <w:tc>
-          <w:tcPr>
-            <w:tcW w:w="965" w:type="dxa"/>
-          </w:tcPr>
-          <w:p>
-            <w:pPr>
-              <w:pStyle w:val="Closing"/>
-              <w:jc w:val="center"/>
-              <w:cnfStyle w:val="000000000000" w:firstRow="0" w:lastRow="0" w:firstColumn="0" w:lastColumn="0" w:oddVBand="0" w:evenVBand="0" w:oddHBand="0" w:evenHBand="0" w:firstRowFirstColumn="0" w:firstRowLastColumn="0" w:lastRowFirstColumn="0" w:lastRowLastColumn="0"/>
-              <w:rPr>
-                <w:rFonts w:ascii="Calibri" w:hAnsi="Calibri" w:cs="Calibri"/>
-                <w:color w:val="000000"/>
-              </w:rPr>
-            </w:pPr>
-          </w:p>
-        </w:tc>
-      </w:tr>
-      <w:tr>
-        <w:trPr>
-          <w:cnfStyle w:val="000000100000" w:firstRow="0" w:lastRow="0" w:firstColumn="0" w:lastColumn="0" w:oddVBand="0" w:evenVBand="0" w:oddHBand="1" w:evenHBand="0" w:firstRowFirstColumn="0" w:firstRowLastColumn="0" w:lastRowFirstColumn="0" w:lastRowLastColumn="0"/>
-        </w:trPr>
-        <w:tc>
-          <w:tcPr>
-            <w:cnfStyle w:val="001000000000" w:firstRow="0" w:lastRow="0" w:firstColumn="1" w:lastColumn="0" w:oddVBand="0" w:evenVBand="0" w:oddHBand="0" w:evenHBand="0" w:firstRowFirstColumn="0" w:firstRowLastColumn="0" w:lastRowFirstColumn="0" w:lastRowLastColumn="0"/>
-            <w:tcW w:w="1263" w:type="dxa"/>
-          </w:tcPr>
-          <w:p>
-            <w:pPr>
-              <w:pStyle w:val="Closing"/>
-              <w:rPr>
-                <w:rFonts w:ascii="Arial" w:hAnsi="Arial" w:cs="Arial"/>
-                <w:color w:val="000000"/>
-                <w:sz w:val="20"/>
-                <w:szCs w:val="20"/>
-              </w:rPr>
-            </w:pPr>
-          </w:p>
-        </w:tc>
-        <w:tc>
-          <w:tcPr>
-            <w:tcW w:w="2177" w:type="dxa"/>
-          </w:tcPr>
-          <w:p>
-            <w:pPr>
-              <w:pStyle w:val="Closing"/>
-              <w:cnfStyle w:val="000000100000" w:firstRow="0" w:lastRow="0" w:firstColumn="0" w:lastColumn="0" w:oddVBand="0" w:evenVBand="0" w:oddHBand="1" w:evenHBand="0" w:firstRowFirstColumn="0" w:firstRowLastColumn="0" w:lastRowFirstColumn="0" w:lastRowLastColumn="0"/>
-              <w:rPr>
-                <w:rFonts w:ascii="Calibri" w:hAnsi="Calibri" w:cs="Calibri"/>
-                <w:color w:val="000000"/>
-              </w:rPr>
-            </w:pPr>
-          </w:p>
-        </w:tc>
-        <w:tc>
-          <w:tcPr>
-            <w:tcW w:w="5249" w:type="dxa"/>
-            <w:vAlign w:val="bottom"/>
-          </w:tcPr>
-          <w:p>
-            <w:pPr>
-              <w:pStyle w:val="Closing"/>
-              <w:cnfStyle w:val="000000100000" w:firstRow="0" w:lastRow="0" w:firstColumn="0" w:lastColumn="0" w:oddVBand="0" w:evenVBand="0" w:oddHBand="1" w:evenHBand="0" w:firstRowFirstColumn="0" w:firstRowLastColumn="0" w:lastRowFirstColumn="0" w:lastRowLastColumn="0"/>
-              <w:rPr>
-                <w:rFonts w:ascii="Calibri" w:hAnsi="Calibri" w:cs="Calibri"/>
-                <w:color w:val="000000"/>
-              </w:rPr>
-            </w:pPr>
-          </w:p>
-        </w:tc>
-        <w:tc>
-          <w:tcPr>
-            <w:tcW w:w="965" w:type="dxa"/>
-          </w:tcPr>
-          <w:p>
-            <w:pPr>
-              <w:pStyle w:val="Closing"/>
-              <w:jc w:val="center"/>
-              <w:cnfStyle w:val="000000100000" w:firstRow="0" w:lastRow="0" w:firstColumn="0" w:lastColumn="0" w:oddVBand="0" w:evenVBand="0" w:oddHBand="1" w:evenHBand="0" w:firstRowFirstColumn="0" w:firstRowLastColumn="0" w:lastRowFirstColumn="0" w:lastRowLastColumn="0"/>
-              <w:rPr>
-                <w:rFonts w:ascii="Calibri" w:hAnsi="Calibri" w:cs="Calibri"/>
-                <w:color w:val="000000"/>
-              </w:rPr>
-            </w:pPr>
-          </w:p>
-        </w:tc>
-      </w:tr>
-      <w:tr>
-        <w:tc>
-          <w:tcPr>
-            <w:cnfStyle w:val="001000000000" w:firstRow="0" w:lastRow="0" w:firstColumn="1" w:lastColumn="0" w:oddVBand="0" w:evenVBand="0" w:oddHBand="0" w:evenHBand="0" w:firstRowFirstColumn="0" w:firstRowLastColumn="0" w:lastRowFirstColumn="0" w:lastRowLastColumn="0"/>
-            <w:tcW w:w="1263" w:type="dxa"/>
-          </w:tcPr>
-          <w:p>
-            <w:pPr>
-              <w:pStyle w:val="Closing"/>
-              <w:rPr>
-                <w:rFonts w:ascii="Arial" w:hAnsi="Arial" w:cs="Arial"/>
-                <w:color w:val="000000"/>
-                <w:sz w:val="20"/>
-                <w:szCs w:val="20"/>
-              </w:rPr>
-            </w:pPr>
-          </w:p>
-        </w:tc>
-        <w:tc>
-          <w:tcPr>
-            <w:tcW w:w="2177" w:type="dxa"/>
-          </w:tcPr>
-          <w:p>
-            <w:pPr>
-              <w:pStyle w:val="Closing"/>
-              <w:cnfStyle w:val="000000000000" w:firstRow="0" w:lastRow="0" w:firstColumn="0" w:lastColumn="0" w:oddVBand="0" w:evenVBand="0" w:oddHBand="0" w:evenHBand="0" w:firstRowFirstColumn="0" w:firstRowLastColumn="0" w:lastRowFirstColumn="0" w:lastRowLastColumn="0"/>
-              <w:rPr>
-                <w:rFonts w:ascii="Calibri" w:hAnsi="Calibri" w:cs="Calibri"/>
-                <w:color w:val="000000"/>
-              </w:rPr>
-            </w:pPr>
-          </w:p>
-        </w:tc>
-        <w:tc>
-          <w:tcPr>
-            <w:tcW w:w="5249" w:type="dxa"/>
-            <w:vAlign w:val="bottom"/>
-          </w:tcPr>
-          <w:p>
-            <w:pPr>
-              <w:pStyle w:val="Closing"/>
-              <w:cnfStyle w:val="000000000000" w:firstRow="0" w:lastRow="0" w:firstColumn="0" w:lastColumn="0" w:oddVBand="0" w:evenVBand="0" w:oddHBand="0" w:evenHBand="0" w:firstRowFirstColumn="0" w:firstRowLastColumn="0" w:lastRowFirstColumn="0" w:lastRowLastColumn="0"/>
-              <w:rPr>
-                <w:rFonts w:ascii="Calibri" w:hAnsi="Calibri" w:cs="Calibri"/>
-                <w:color w:val="000000"/>
-              </w:rPr>
-            </w:pPr>
-          </w:p>
-        </w:tc>
-        <w:tc>
-          <w:tcPr>
-            <w:tcW w:w="965" w:type="dxa"/>
-          </w:tcPr>
-          <w:p>
-            <w:pPr>
-              <w:pStyle w:val="Closing"/>
-              <w:jc w:val="center"/>
-              <w:cnfStyle w:val="000000000000" w:firstRow="0" w:lastRow="0" w:firstColumn="0" w:lastColumn="0" w:oddVBand="0" w:evenVBand="0" w:oddHBand="0" w:evenHBand="0" w:firstRowFirstColumn="0" w:firstRowLastColumn="0" w:lastRowFirstColumn="0" w:lastRowLastColumn="0"/>
-              <w:rPr>
-                <w:rFonts w:ascii="Calibri" w:hAnsi="Calibri" w:cs="Calibri"/>
-                <w:color w:val="000000"/>
-              </w:rPr>
-            </w:pPr>
-          </w:p>
-        </w:tc>
-      </w:tr>
-      <w:tr>
-        <w:trPr>
-          <w:cnfStyle w:val="000000100000" w:firstRow="0" w:lastRow="0" w:firstColumn="0" w:lastColumn="0" w:oddVBand="0" w:evenVBand="0" w:oddHBand="1" w:evenHBand="0" w:firstRowFirstColumn="0" w:firstRowLastColumn="0" w:lastRowFirstColumn="0" w:lastRowLastColumn="0"/>
-        </w:trPr>
-        <w:tc>
-          <w:tcPr>
-            <w:cnfStyle w:val="001000000000" w:firstRow="0" w:lastRow="0" w:firstColumn="1" w:lastColumn="0" w:oddVBand="0" w:evenVBand="0" w:oddHBand="0" w:evenHBand="0" w:firstRowFirstColumn="0" w:firstRowLastColumn="0" w:lastRowFirstColumn="0" w:lastRowLastColumn="0"/>
-            <w:tcW w:w="1263" w:type="dxa"/>
-          </w:tcPr>
-          <w:p>
-            <w:pPr>
-              <w:pStyle w:val="Closing"/>
-              <w:rPr>
-                <w:rFonts w:ascii="Arial" w:hAnsi="Arial" w:cs="Arial"/>
-                <w:color w:val="000000"/>
-                <w:sz w:val="20"/>
-                <w:szCs w:val="20"/>
-              </w:rPr>
-            </w:pPr>
-          </w:p>
-        </w:tc>
-        <w:tc>
-          <w:tcPr>
-            <w:tcW w:w="2177" w:type="dxa"/>
-          </w:tcPr>
-          <w:p>
-            <w:pPr>
-              <w:pStyle w:val="Closing"/>
-              <w:cnfStyle w:val="000000100000" w:firstRow="0" w:lastRow="0" w:firstColumn="0" w:lastColumn="0" w:oddVBand="0" w:evenVBand="0" w:oddHBand="1" w:evenHBand="0" w:firstRowFirstColumn="0" w:firstRowLastColumn="0" w:lastRowFirstColumn="0" w:lastRowLastColumn="0"/>
-              <w:rPr>
-                <w:rFonts w:ascii="Calibri" w:hAnsi="Calibri" w:cs="Calibri"/>
-                <w:color w:val="000000"/>
-              </w:rPr>
-            </w:pPr>
-          </w:p>
-        </w:tc>
-        <w:tc>
-          <w:tcPr>
-            <w:tcW w:w="5249" w:type="dxa"/>
-            <w:vAlign w:val="bottom"/>
-          </w:tcPr>
-          <w:p>
-            <w:pPr>
-              <w:pStyle w:val="Closing"/>
-              <w:cnfStyle w:val="000000100000" w:firstRow="0" w:lastRow="0" w:firstColumn="0" w:lastColumn="0" w:oddVBand="0" w:evenVBand="0" w:oddHBand="1" w:evenHBand="0" w:firstRowFirstColumn="0" w:firstRowLastColumn="0" w:lastRowFirstColumn="0" w:lastRowLastColumn="0"/>
-              <w:rPr>
-                <w:rFonts w:ascii="Calibri" w:hAnsi="Calibri" w:cs="Calibri"/>
-                <w:color w:val="000000"/>
-              </w:rPr>
-            </w:pPr>
-          </w:p>
-        </w:tc>
-        <w:tc>
-          <w:tcPr>
-            <w:tcW w:w="965" w:type="dxa"/>
-          </w:tcPr>
-          <w:p>
-            <w:pPr>
-              <w:pStyle w:val="Closing"/>
-              <w:jc w:val="center"/>
-              <w:cnfStyle w:val="000000100000" w:firstRow="0" w:lastRow="0" w:firstColumn="0" w:lastColumn="0" w:oddVBand="0" w:evenVBand="0" w:oddHBand="1" w:evenHBand="0" w:firstRowFirstColumn="0" w:firstRowLastColumn="0" w:lastRowFirstColumn="0" w:lastRowLastColumn="0"/>
-              <w:rPr>
-                <w:rFonts w:ascii="Calibri" w:hAnsi="Calibri" w:cs="Calibri"/>
-                <w:color w:val="000000"/>
-              </w:rPr>
-            </w:pPr>
-          </w:p>
-        </w:tc>
-      </w:tr>
-      <w:tr>
-        <w:tc>
-          <w:tcPr>
-            <w:cnfStyle w:val="001000000000" w:firstRow="0" w:lastRow="0" w:firstColumn="1" w:lastColumn="0" w:oddVBand="0" w:evenVBand="0" w:oddHBand="0" w:evenHBand="0" w:firstRowFirstColumn="0" w:firstRowLastColumn="0" w:lastRowFirstColumn="0" w:lastRowLastColumn="0"/>
-            <w:tcW w:w="1263" w:type="dxa"/>
-          </w:tcPr>
-          <w:p>
-            <w:pPr>
-              <w:pStyle w:val="Closing"/>
-              <w:rPr>
-                <w:rFonts w:ascii="Arial" w:hAnsi="Arial" w:cs="Arial"/>
-                <w:color w:val="000000"/>
-                <w:sz w:val="20"/>
-                <w:szCs w:val="20"/>
-              </w:rPr>
-            </w:pPr>
-          </w:p>
-        </w:tc>
-        <w:tc>
-          <w:tcPr>
-            <w:tcW w:w="2177" w:type="dxa"/>
-          </w:tcPr>
-          <w:p>
-            <w:pPr>
-              <w:pStyle w:val="Closing"/>
-              <w:cnfStyle w:val="000000000000" w:firstRow="0" w:lastRow="0" w:firstColumn="0" w:lastColumn="0" w:oddVBand="0" w:evenVBand="0" w:oddHBand="0" w:evenHBand="0" w:firstRowFirstColumn="0" w:firstRowLastColumn="0" w:lastRowFirstColumn="0" w:lastRowLastColumn="0"/>
-              <w:rPr>
-                <w:rFonts w:ascii="Calibri" w:hAnsi="Calibri" w:cs="Calibri"/>
-                <w:color w:val="000000"/>
-              </w:rPr>
-            </w:pPr>
-          </w:p>
-        </w:tc>
-        <w:tc>
-          <w:tcPr>
-            <w:tcW w:w="5249" w:type="dxa"/>
-            <w:vAlign w:val="bottom"/>
-          </w:tcPr>
-          <w:p>
-            <w:pPr>
-              <w:pStyle w:val="Closing"/>
-              <w:cnfStyle w:val="000000000000" w:firstRow="0" w:lastRow="0" w:firstColumn="0" w:lastColumn="0" w:oddVBand="0" w:evenVBand="0" w:oddHBand="0" w:evenHBand="0" w:firstRowFirstColumn="0" w:firstRowLastColumn="0" w:lastRowFirstColumn="0" w:lastRowLastColumn="0"/>
-              <w:rPr>
-                <w:rFonts w:ascii="Calibri" w:hAnsi="Calibri" w:cs="Calibri"/>
-                <w:color w:val="000000"/>
-              </w:rPr>
-            </w:pPr>
-          </w:p>
-        </w:tc>
-        <w:tc>
-          <w:tcPr>
-            <w:tcW w:w="965" w:type="dxa"/>
-          </w:tcPr>
-          <w:p>
-            <w:pPr>
-              <w:pStyle w:val="Closing"/>
-              <w:jc w:val="center"/>
-              <w:cnfStyle w:val="000000000000" w:firstRow="0" w:lastRow="0" w:firstColumn="0" w:lastColumn="0" w:oddVBand="0" w:evenVBand="0" w:oddHBand="0" w:evenHBand="0" w:firstRowFirstColumn="0" w:firstRowLastColumn="0" w:lastRowFirstColumn="0" w:lastRowLastColumn="0"/>
-              <w:rPr>
-                <w:rFonts w:ascii="Calibri" w:hAnsi="Calibri" w:cs="Calibri"/>
-                <w:color w:val="000000"/>
-              </w:rPr>
-            </w:pPr>
-          </w:p>
-        </w:tc>
-      </w:tr>
-      <w:tr>
-        <w:trPr>
-          <w:cnfStyle w:val="000000100000" w:firstRow="0" w:lastRow="0" w:firstColumn="0" w:lastColumn="0" w:oddVBand="0" w:evenVBand="0" w:oddHBand="1" w:evenHBand="0" w:firstRowFirstColumn="0" w:firstRowLastColumn="0" w:lastRowFirstColumn="0" w:lastRowLastColumn="0"/>
-        </w:trPr>
-        <w:tc>
-          <w:tcPr>
-            <w:cnfStyle w:val="001000000000" w:firstRow="0" w:lastRow="0" w:firstColumn="1" w:lastColumn="0" w:oddVBand="0" w:evenVBand="0" w:oddHBand="0" w:evenHBand="0" w:firstRowFirstColumn="0" w:firstRowLastColumn="0" w:lastRowFirstColumn="0" w:lastRowLastColumn="0"/>
-            <w:tcW w:w="1263" w:type="dxa"/>
-          </w:tcPr>
-          <w:p>
-            <w:pPr>
-              <w:pStyle w:val="Closing"/>
-              <w:rPr>
-                <w:rFonts w:ascii="Arial" w:hAnsi="Arial" w:cs="Arial"/>
-                <w:color w:val="000000"/>
-                <w:sz w:val="20"/>
-                <w:szCs w:val="20"/>
-              </w:rPr>
-            </w:pPr>
-          </w:p>
-        </w:tc>
-        <w:tc>
-          <w:tcPr>
-            <w:tcW w:w="2177" w:type="dxa"/>
-          </w:tcPr>
-          <w:p>
-            <w:pPr>
-              <w:pStyle w:val="Closing"/>
-              <w:cnfStyle w:val="000000100000" w:firstRow="0" w:lastRow="0" w:firstColumn="0" w:lastColumn="0" w:oddVBand="0" w:evenVBand="0" w:oddHBand="1" w:evenHBand="0" w:firstRowFirstColumn="0" w:firstRowLastColumn="0" w:lastRowFirstColumn="0" w:lastRowLastColumn="0"/>
-              <w:rPr>
-                <w:rFonts w:ascii="Calibri" w:hAnsi="Calibri" w:cs="Calibri"/>
-                <w:color w:val="000000"/>
-              </w:rPr>
-            </w:pPr>
-          </w:p>
-        </w:tc>
-        <w:tc>
-          <w:tcPr>
-            <w:tcW w:w="5249" w:type="dxa"/>
-            <w:vAlign w:val="bottom"/>
-          </w:tcPr>
-          <w:p>
-            <w:pPr>
-              <w:pStyle w:val="Closing"/>
-              <w:cnfStyle w:val="000000100000" w:firstRow="0" w:lastRow="0" w:firstColumn="0" w:lastColumn="0" w:oddVBand="0" w:evenVBand="0" w:oddHBand="1" w:evenHBand="0" w:firstRowFirstColumn="0" w:firstRowLastColumn="0" w:lastRowFirstColumn="0" w:lastRowLastColumn="0"/>
-              <w:rPr>
-                <w:rFonts w:ascii="Calibri" w:hAnsi="Calibri" w:cs="Calibri"/>
-                <w:color w:val="000000"/>
-              </w:rPr>
-            </w:pPr>
-          </w:p>
-        </w:tc>
-        <w:tc>
-          <w:tcPr>
-            <w:tcW w:w="965" w:type="dxa"/>
-          </w:tcPr>
-          <w:p>
-            <w:pPr>
-              <w:pStyle w:val="Closing"/>
-              <w:jc w:val="center"/>
-              <w:cnfStyle w:val="000000100000" w:firstRow="0" w:lastRow="0" w:firstColumn="0" w:lastColumn="0" w:oddVBand="0" w:evenVBand="0" w:oddHBand="1" w:evenHBand="0" w:firstRowFirstColumn="0" w:firstRowLastColumn="0" w:lastRowFirstColumn="0" w:lastRowLastColumn="0"/>
-              <w:rPr>
-                <w:rFonts w:ascii="Calibri" w:hAnsi="Calibri" w:cs="Calibri"/>
-                <w:color w:val="000000"/>
-              </w:rPr>
-            </w:pPr>
-          </w:p>
-        </w:tc>
-      </w:tr>
-      <w:tr>
-        <w:tc>
-          <w:tcPr>
-            <w:cnfStyle w:val="001000000000" w:firstRow="0" w:lastRow="0" w:firstColumn="1" w:lastColumn="0" w:oddVBand="0" w:evenVBand="0" w:oddHBand="0" w:evenHBand="0" w:firstRowFirstColumn="0" w:firstRowLastColumn="0" w:lastRowFirstColumn="0" w:lastRowLastColumn="0"/>
-            <w:tcW w:w="1263" w:type="dxa"/>
-          </w:tcPr>
-          <w:p>
-            <w:pPr>
-              <w:pStyle w:val="Closing"/>
-              <w:rPr>
-                <w:rFonts w:ascii="Arial" w:hAnsi="Arial" w:cs="Arial"/>
-                <w:color w:val="000000"/>
-                <w:sz w:val="20"/>
-                <w:szCs w:val="20"/>
-              </w:rPr>
-            </w:pPr>
-          </w:p>
-        </w:tc>
-        <w:tc>
-          <w:tcPr>
-            <w:tcW w:w="2177" w:type="dxa"/>
-          </w:tcPr>
-          <w:p>
-            <w:pPr>
-              <w:pStyle w:val="Closing"/>
-              <w:cnfStyle w:val="000000000000" w:firstRow="0" w:lastRow="0" w:firstColumn="0" w:lastColumn="0" w:oddVBand="0" w:evenVBand="0" w:oddHBand="0" w:evenHBand="0" w:firstRowFirstColumn="0" w:firstRowLastColumn="0" w:lastRowFirstColumn="0" w:lastRowLastColumn="0"/>
-              <w:rPr>
-                <w:rFonts w:ascii="Calibri" w:hAnsi="Calibri" w:cs="Calibri"/>
-                <w:color w:val="000000"/>
-              </w:rPr>
-            </w:pPr>
-          </w:p>
-        </w:tc>
-        <w:tc>
-          <w:tcPr>
-            <w:tcW w:w="5249" w:type="dxa"/>
-            <w:vAlign w:val="bottom"/>
-          </w:tcPr>
-          <w:p>
-            <w:pPr>
-              <w:pStyle w:val="Closing"/>
-              <w:cnfStyle w:val="000000000000" w:firstRow="0" w:lastRow="0" w:firstColumn="0" w:lastColumn="0" w:oddVBand="0" w:evenVBand="0" w:oddHBand="0" w:evenHBand="0" w:firstRowFirstColumn="0" w:firstRowLastColumn="0" w:lastRowFirstColumn="0" w:lastRowLastColumn="0"/>
-              <w:rPr>
-                <w:rFonts w:ascii="Calibri" w:hAnsi="Calibri" w:cs="Calibri"/>
-                <w:color w:val="000000"/>
-              </w:rPr>
-            </w:pPr>
-          </w:p>
-        </w:tc>
-        <w:tc>
-          <w:tcPr>
-            <w:tcW w:w="965" w:type="dxa"/>
-          </w:tcPr>
-          <w:p>
-            <w:pPr>
-              <w:pStyle w:val="Closing"/>
-              <w:jc w:val="center"/>
-              <w:cnfStyle w:val="000000000000" w:firstRow="0" w:lastRow="0" w:firstColumn="0" w:lastColumn="0" w:oddVBand="0" w:evenVBand="0" w:oddHBand="0" w:evenHBand="0" w:firstRowFirstColumn="0" w:firstRowLastColumn="0" w:lastRowFirstColumn="0" w:lastRowLastColumn="0"/>
-              <w:rPr>
-                <w:rFonts w:ascii="Calibri" w:hAnsi="Calibri" w:cs="Calibri"/>
-                <w:color w:val="000000"/>
-              </w:rPr>
-            </w:pPr>
-          </w:p>
-        </w:tc>
-      </w:tr>
-      <w:tr>
-        <w:trPr>
-          <w:cnfStyle w:val="000000100000" w:firstRow="0" w:lastRow="0" w:firstColumn="0" w:lastColumn="0" w:oddVBand="0" w:evenVBand="0" w:oddHBand="1" w:evenHBand="0" w:firstRowFirstColumn="0" w:firstRowLastColumn="0" w:lastRowFirstColumn="0" w:lastRowLastColumn="0"/>
-        </w:trPr>
-        <w:tc>
-          <w:tcPr>
-            <w:cnfStyle w:val="001000000000" w:firstRow="0" w:lastRow="0" w:firstColumn="1" w:lastColumn="0" w:oddVBand="0" w:evenVBand="0" w:oddHBand="0" w:evenHBand="0" w:firstRowFirstColumn="0" w:firstRowLastColumn="0" w:lastRowFirstColumn="0" w:lastRowLastColumn="0"/>
-            <w:tcW w:w="1263" w:type="dxa"/>
-          </w:tcPr>
-          <w:p>
-            <w:pPr>
-              <w:pStyle w:val="Closing"/>
-              <w:rPr>
-                <w:rFonts w:ascii="Arial" w:hAnsi="Arial" w:cs="Arial"/>
-                <w:color w:val="000000"/>
-                <w:sz w:val="20"/>
-                <w:szCs w:val="20"/>
-              </w:rPr>
-            </w:pPr>
-          </w:p>
-        </w:tc>
-        <w:tc>
-          <w:tcPr>
-            <w:tcW w:w="2177" w:type="dxa"/>
-          </w:tcPr>
-          <w:p>
-            <w:pPr>
-              <w:pStyle w:val="Closing"/>
-              <w:cnfStyle w:val="000000100000" w:firstRow="0" w:lastRow="0" w:firstColumn="0" w:lastColumn="0" w:oddVBand="0" w:evenVBand="0" w:oddHBand="1" w:evenHBand="0" w:firstRowFirstColumn="0" w:firstRowLastColumn="0" w:lastRowFirstColumn="0" w:lastRowLastColumn="0"/>
-              <w:rPr>
-                <w:rFonts w:ascii="Calibri" w:hAnsi="Calibri" w:cs="Calibri"/>
-                <w:color w:val="000000"/>
-              </w:rPr>
-            </w:pPr>
-          </w:p>
-        </w:tc>
-        <w:tc>
-          <w:tcPr>
-            <w:tcW w:w="5249" w:type="dxa"/>
-            <w:vAlign w:val="bottom"/>
-          </w:tcPr>
-          <w:p>
-            <w:pPr>
-              <w:pStyle w:val="Closing"/>
-              <w:cnfStyle w:val="000000100000" w:firstRow="0" w:lastRow="0" w:firstColumn="0" w:lastColumn="0" w:oddVBand="0" w:evenVBand="0" w:oddHBand="1" w:evenHBand="0" w:firstRowFirstColumn="0" w:firstRowLastColumn="0" w:lastRowFirstColumn="0" w:lastRowLastColumn="0"/>
-              <w:rPr>
-                <w:rFonts w:ascii="Calibri" w:hAnsi="Calibri" w:cs="Calibri"/>
-                <w:color w:val="000000"/>
-              </w:rPr>
-            </w:pPr>
-          </w:p>
-        </w:tc>
-        <w:tc>
-          <w:tcPr>
-            <w:tcW w:w="965" w:type="dxa"/>
-          </w:tcPr>
-          <w:p>
-            <w:pPr>
-              <w:pStyle w:val="Closing"/>
-              <w:jc w:val="center"/>
-              <w:cnfStyle w:val="000000100000" w:firstRow="0" w:lastRow="0" w:firstColumn="0" w:lastColumn="0" w:oddVBand="0" w:evenVBand="0" w:oddHBand="1" w:evenHBand="0" w:firstRowFirstColumn="0" w:firstRowLastColumn="0" w:lastRowFirstColumn="0" w:lastRowLastColumn="0"/>
-              <w:rPr>
-                <w:rFonts w:ascii="Calibri" w:hAnsi="Calibri" w:cs="Calibri"/>
-                <w:color w:val="000000"/>
-              </w:rPr>
-            </w:pPr>
-          </w:p>
-        </w:tc>
-      </w:tr>
-      <w:tr>
-        <w:tc>
-          <w:tcPr>
-            <w:cnfStyle w:val="001000000000" w:firstRow="0" w:lastRow="0" w:firstColumn="1" w:lastColumn="0" w:oddVBand="0" w:evenVBand="0" w:oddHBand="0" w:evenHBand="0" w:firstRowFirstColumn="0" w:firstRowLastColumn="0" w:lastRowFirstColumn="0" w:lastRowLastColumn="0"/>
-            <w:tcW w:w="1263" w:type="dxa"/>
-          </w:tcPr>
-          <w:p>
-            <w:pPr>
-              <w:pStyle w:val="Closing"/>
-              <w:rPr>
-                <w:rFonts w:ascii="Arial" w:hAnsi="Arial" w:cs="Arial"/>
-                <w:color w:val="000000"/>
-                <w:sz w:val="20"/>
-                <w:szCs w:val="20"/>
-              </w:rPr>
-            </w:pPr>
-          </w:p>
-        </w:tc>
-        <w:tc>
-          <w:tcPr>
-            <w:tcW w:w="2177" w:type="dxa"/>
-          </w:tcPr>
-          <w:p>
-            <w:pPr>
-              <w:pStyle w:val="Closing"/>
-              <w:cnfStyle w:val="000000000000" w:firstRow="0" w:lastRow="0" w:firstColumn="0" w:lastColumn="0" w:oddVBand="0" w:evenVBand="0" w:oddHBand="0" w:evenHBand="0" w:firstRowFirstColumn="0" w:firstRowLastColumn="0" w:lastRowFirstColumn="0" w:lastRowLastColumn="0"/>
-              <w:rPr>
-                <w:rFonts w:ascii="Calibri" w:hAnsi="Calibri" w:cs="Calibri"/>
-                <w:color w:val="000000"/>
-              </w:rPr>
-            </w:pPr>
-          </w:p>
-        </w:tc>
-        <w:tc>
-          <w:tcPr>
-            <w:tcW w:w="5249" w:type="dxa"/>
-            <w:vAlign w:val="bottom"/>
-          </w:tcPr>
-          <w:p>
-            <w:pPr>
-              <w:pStyle w:val="Closing"/>
-              <w:cnfStyle w:val="000000000000" w:firstRow="0" w:lastRow="0" w:firstColumn="0" w:lastColumn="0" w:oddVBand="0" w:evenVBand="0" w:oddHBand="0" w:evenHBand="0" w:firstRowFirstColumn="0" w:firstRowLastColumn="0" w:lastRowFirstColumn="0" w:lastRowLastColumn="0"/>
-              <w:rPr>
-                <w:rFonts w:ascii="Calibri" w:hAnsi="Calibri" w:cs="Calibri"/>
-                <w:color w:val="000000"/>
-              </w:rPr>
-            </w:pPr>
-          </w:p>
-        </w:tc>
-        <w:tc>
-          <w:tcPr>
-            <w:tcW w:w="965" w:type="dxa"/>
-          </w:tcPr>
-          <w:p>
-            <w:pPr>
-              <w:pStyle w:val="Closing"/>
-              <w:jc w:val="center"/>
-              <w:cnfStyle w:val="000000000000" w:firstRow="0" w:lastRow="0" w:firstColumn="0" w:lastColumn="0" w:oddVBand="0" w:evenVBand="0" w:oddHBand="0" w:evenHBand="0" w:firstRowFirstColumn="0" w:firstRowLastColumn="0" w:lastRowFirstColumn="0" w:lastRowLastColumn="0"/>
-              <w:rPr>
-                <w:rFonts w:ascii="Calibri" w:hAnsi="Calibri" w:cs="Calibri"/>
-                <w:color w:val="000000"/>
-              </w:rPr>
-            </w:pPr>
-          </w:p>
-        </w:tc>
-      </w:tr>
-      <w:tr>
-        <w:trPr>
-          <w:cnfStyle w:val="000000100000" w:firstRow="0" w:lastRow="0" w:firstColumn="0" w:lastColumn="0" w:oddVBand="0" w:evenVBand="0" w:oddHBand="1" w:evenHBand="0" w:firstRowFirstColumn="0" w:firstRowLastColumn="0" w:lastRowFirstColumn="0" w:lastRowLastColumn="0"/>
-        </w:trPr>
-        <w:tc>
-          <w:tcPr>
-            <w:cnfStyle w:val="001000000000" w:firstRow="0" w:lastRow="0" w:firstColumn="1" w:lastColumn="0" w:oddVBand="0" w:evenVBand="0" w:oddHBand="0" w:evenHBand="0" w:firstRowFirstColumn="0" w:firstRowLastColumn="0" w:lastRowFirstColumn="0" w:lastRowLastColumn="0"/>
-            <w:tcW w:w="1263" w:type="dxa"/>
-          </w:tcPr>
-          <w:p>
-            <w:pPr>
-              <w:pStyle w:val="Closing"/>
-              <w:rPr>
-                <w:rFonts w:ascii="Arial" w:hAnsi="Arial" w:cs="Arial"/>
-                <w:color w:val="000000"/>
-                <w:sz w:val="20"/>
-                <w:szCs w:val="20"/>
-              </w:rPr>
-            </w:pPr>
-          </w:p>
-        </w:tc>
-        <w:tc>
-          <w:tcPr>
-            <w:tcW w:w="2177" w:type="dxa"/>
-          </w:tcPr>
-          <w:p>
-            <w:pPr>
-              <w:pStyle w:val="Closing"/>
-              <w:cnfStyle w:val="000000100000" w:firstRow="0" w:lastRow="0" w:firstColumn="0" w:lastColumn="0" w:oddVBand="0" w:evenVBand="0" w:oddHBand="1" w:evenHBand="0" w:firstRowFirstColumn="0" w:firstRowLastColumn="0" w:lastRowFirstColumn="0" w:lastRowLastColumn="0"/>
-              <w:rPr>
-                <w:rFonts w:ascii="Calibri" w:hAnsi="Calibri" w:cs="Calibri"/>
-                <w:color w:val="000000"/>
-              </w:rPr>
-            </w:pPr>
-          </w:p>
-        </w:tc>
-        <w:tc>
-          <w:tcPr>
-            <w:tcW w:w="5249" w:type="dxa"/>
-            <w:vAlign w:val="bottom"/>
-          </w:tcPr>
-          <w:p>
-            <w:pPr>
-              <w:pStyle w:val="Closing"/>
-              <w:cnfStyle w:val="000000100000" w:firstRow="0" w:lastRow="0" w:firstColumn="0" w:lastColumn="0" w:oddVBand="0" w:evenVBand="0" w:oddHBand="1" w:evenHBand="0" w:firstRowFirstColumn="0" w:firstRowLastColumn="0" w:lastRowFirstColumn="0" w:lastRowLastColumn="0"/>
-              <w:rPr>
-                <w:rFonts w:ascii="Calibri" w:hAnsi="Calibri" w:cs="Calibri"/>
-                <w:color w:val="000000"/>
-              </w:rPr>
-            </w:pPr>
-          </w:p>
-        </w:tc>
-        <w:tc>
-          <w:tcPr>
-            <w:tcW w:w="965" w:type="dxa"/>
-          </w:tcPr>
-          <w:p>
-            <w:pPr>
-              <w:pStyle w:val="Closing"/>
-              <w:jc w:val="center"/>
-              <w:cnfStyle w:val="000000100000" w:firstRow="0" w:lastRow="0" w:firstColumn="0" w:lastColumn="0" w:oddVBand="0" w:evenVBand="0" w:oddHBand="1" w:evenHBand="0" w:firstRowFirstColumn="0" w:firstRowLastColumn="0" w:lastRowFirstColumn="0" w:lastRowLastColumn="0"/>
-              <w:rPr>
-                <w:rFonts w:ascii="Calibri" w:hAnsi="Calibri" w:cs="Calibri"/>
-                <w:color w:val="000000"/>
-              </w:rPr>
-            </w:pPr>
-          </w:p>
-        </w:tc>
-      </w:tr>
-      <w:tr>
-        <w:tc>
-          <w:tcPr>
-            <w:cnfStyle w:val="001000000000" w:firstRow="0" w:lastRow="0" w:firstColumn="1" w:lastColumn="0" w:oddVBand="0" w:evenVBand="0" w:oddHBand="0" w:evenHBand="0" w:firstRowFirstColumn="0" w:firstRowLastColumn="0" w:lastRowFirstColumn="0" w:lastRowLastColumn="0"/>
-            <w:tcW w:w="1263" w:type="dxa"/>
-          </w:tcPr>
-          <w:p>
-            <w:pPr>
-              <w:pStyle w:val="Closing"/>
-              <w:rPr>
-                <w:rFonts w:ascii="Arial" w:hAnsi="Arial" w:cs="Arial"/>
-                <w:color w:val="000000"/>
-                <w:sz w:val="20"/>
-                <w:szCs w:val="20"/>
-              </w:rPr>
-            </w:pPr>
-          </w:p>
-        </w:tc>
-        <w:tc>
-          <w:tcPr>
-            <w:tcW w:w="2177" w:type="dxa"/>
-          </w:tcPr>
-          <w:p>
-            <w:pPr>
-              <w:pStyle w:val="Closing"/>
-              <w:cnfStyle w:val="000000000000" w:firstRow="0" w:lastRow="0" w:firstColumn="0" w:lastColumn="0" w:oddVBand="0" w:evenVBand="0" w:oddHBand="0" w:evenHBand="0" w:firstRowFirstColumn="0" w:firstRowLastColumn="0" w:lastRowFirstColumn="0" w:lastRowLastColumn="0"/>
-              <w:rPr>
-                <w:rFonts w:ascii="Calibri" w:hAnsi="Calibri" w:cs="Calibri"/>
-                <w:color w:val="000000"/>
-              </w:rPr>
-            </w:pPr>
-          </w:p>
-        </w:tc>
-        <w:tc>
-          <w:tcPr>
-            <w:tcW w:w="5249" w:type="dxa"/>
-            <w:vAlign w:val="bottom"/>
-          </w:tcPr>
-          <w:p>
-            <w:pPr>
-              <w:pStyle w:val="Closing"/>
-              <w:cnfStyle w:val="000000000000" w:firstRow="0" w:lastRow="0" w:firstColumn="0" w:lastColumn="0" w:oddVBand="0" w:evenVBand="0" w:oddHBand="0" w:evenHBand="0" w:firstRowFirstColumn="0" w:firstRowLastColumn="0" w:lastRowFirstColumn="0" w:lastRowLastColumn="0"/>
-              <w:rPr>
-                <w:rFonts w:ascii="Calibri" w:hAnsi="Calibri" w:cs="Calibri"/>
-                <w:color w:val="000000"/>
-              </w:rPr>
-            </w:pPr>
-          </w:p>
-        </w:tc>
-        <w:tc>
-          <w:tcPr>
-            <w:tcW w:w="965" w:type="dxa"/>
-          </w:tcPr>
-          <w:p>
-            <w:pPr>
-              <w:pStyle w:val="Closing"/>
-              <w:jc w:val="center"/>
-              <w:cnfStyle w:val="000000000000" w:firstRow="0" w:lastRow="0" w:firstColumn="0" w:lastColumn="0" w:oddVBand="0" w:evenVBand="0" w:oddHBand="0" w:evenHBand="0" w:firstRowFirstColumn="0" w:firstRowLastColumn="0" w:lastRowFirstColumn="0" w:lastRowLastColumn="0"/>
-              <w:rPr>
-                <w:rFonts w:ascii="Calibri" w:hAnsi="Calibri" w:cs="Calibri"/>
-                <w:color w:val="000000"/>
-              </w:rPr>
-            </w:pPr>
-          </w:p>
-        </w:tc>
-      </w:tr>
-      <w:tr>
-        <w:trPr>
-          <w:cnfStyle w:val="000000100000" w:firstRow="0" w:lastRow="0" w:firstColumn="0" w:lastColumn="0" w:oddVBand="0" w:evenVBand="0" w:oddHBand="1" w:evenHBand="0" w:firstRowFirstColumn="0" w:firstRowLastColumn="0" w:lastRowFirstColumn="0" w:lastRowLastColumn="0"/>
-        </w:trPr>
-        <w:tc>
-          <w:tcPr>
-            <w:cnfStyle w:val="001000000000" w:firstRow="0" w:lastRow="0" w:firstColumn="1" w:lastColumn="0" w:oddVBand="0" w:evenVBand="0" w:oddHBand="0" w:evenHBand="0" w:firstRowFirstColumn="0" w:firstRowLastColumn="0" w:lastRowFirstColumn="0" w:lastRowLastColumn="0"/>
-            <w:tcW w:w="1263" w:type="dxa"/>
-          </w:tcPr>
-          <w:p>
-            <w:pPr>
-              <w:pStyle w:val="Closing"/>
-              <w:rPr>
-                <w:rFonts w:ascii="Arial" w:hAnsi="Arial" w:cs="Arial"/>
-                <w:color w:val="000000"/>
-                <w:sz w:val="20"/>
-                <w:szCs w:val="20"/>
-              </w:rPr>
-            </w:pPr>
-          </w:p>
-        </w:tc>
-        <w:tc>
-          <w:tcPr>
-            <w:tcW w:w="2177" w:type="dxa"/>
-          </w:tcPr>
-          <w:p>
-            <w:pPr>
-              <w:pStyle w:val="Closing"/>
-              <w:cnfStyle w:val="000000100000" w:firstRow="0" w:lastRow="0" w:firstColumn="0" w:lastColumn="0" w:oddVBand="0" w:evenVBand="0" w:oddHBand="1" w:evenHBand="0" w:firstRowFirstColumn="0" w:firstRowLastColumn="0" w:lastRowFirstColumn="0" w:lastRowLastColumn="0"/>
-              <w:rPr>
-                <w:rFonts w:ascii="Calibri" w:hAnsi="Calibri" w:cs="Calibri"/>
-                <w:color w:val="000000"/>
-              </w:rPr>
-            </w:pPr>
-          </w:p>
-        </w:tc>
-        <w:tc>
-          <w:tcPr>
-            <w:tcW w:w="5249" w:type="dxa"/>
-            <w:vAlign w:val="bottom"/>
-          </w:tcPr>
-          <w:p>
-            <w:pPr>
-              <w:pStyle w:val="Closing"/>
-              <w:cnfStyle w:val="000000100000" w:firstRow="0" w:lastRow="0" w:firstColumn="0" w:lastColumn="0" w:oddVBand="0" w:evenVBand="0" w:oddHBand="1" w:evenHBand="0" w:firstRowFirstColumn="0" w:firstRowLastColumn="0" w:lastRowFirstColumn="0" w:lastRowLastColumn="0"/>
-              <w:rPr>
-                <w:rFonts w:ascii="Calibri" w:hAnsi="Calibri" w:cs="Calibri"/>
-                <w:color w:val="000000"/>
-              </w:rPr>
-            </w:pPr>
-          </w:p>
-        </w:tc>
-        <w:tc>
-          <w:tcPr>
-            <w:tcW w:w="965" w:type="dxa"/>
-          </w:tcPr>
-          <w:p>
-            <w:pPr>
-              <w:pStyle w:val="Closing"/>
-              <w:jc w:val="center"/>
-              <w:cnfStyle w:val="000000100000" w:firstRow="0" w:lastRow="0" w:firstColumn="0" w:lastColumn="0" w:oddVBand="0" w:evenVBand="0" w:oddHBand="1" w:evenHBand="0" w:firstRowFirstColumn="0" w:firstRowLastColumn="0" w:lastRowFirstColumn="0" w:lastRowLastColumn="0"/>
-              <w:rPr>
-                <w:rFonts w:ascii="Calibri" w:hAnsi="Calibri" w:cs="Calibri"/>
-                <w:color w:val="000000"/>
-              </w:rPr>
-            </w:pPr>
-          </w:p>
-        </w:tc>
-      </w:tr>
-      <w:tr>
-        <w:tc>
-          <w:tcPr>
-            <w:cnfStyle w:val="001000000000" w:firstRow="0" w:lastRow="0" w:firstColumn="1" w:lastColumn="0" w:oddVBand="0" w:evenVBand="0" w:oddHBand="0" w:evenHBand="0" w:firstRowFirstColumn="0" w:firstRowLastColumn="0" w:lastRowFirstColumn="0" w:lastRowLastColumn="0"/>
-            <w:tcW w:w="1263" w:type="dxa"/>
-          </w:tcPr>
-          <w:p>
-            <w:pPr>
-              <w:pStyle w:val="Closing"/>
-              <w:rPr>
-                <w:rFonts w:ascii="Arial" w:hAnsi="Arial" w:cs="Arial"/>
-                <w:color w:val="000000"/>
-                <w:sz w:val="20"/>
-                <w:szCs w:val="20"/>
-              </w:rPr>
-            </w:pPr>
-          </w:p>
-        </w:tc>
-        <w:tc>
-          <w:tcPr>
-            <w:tcW w:w="2177" w:type="dxa"/>
-          </w:tcPr>
-          <w:p>
-            <w:pPr>
-              <w:pStyle w:val="Closing"/>
-              <w:cnfStyle w:val="000000000000" w:firstRow="0" w:lastRow="0" w:firstColumn="0" w:lastColumn="0" w:oddVBand="0" w:evenVBand="0" w:oddHBand="0" w:evenHBand="0" w:firstRowFirstColumn="0" w:firstRowLastColumn="0" w:lastRowFirstColumn="0" w:lastRowLastColumn="0"/>
-              <w:rPr>
-                <w:rFonts w:ascii="Calibri" w:hAnsi="Calibri" w:cs="Calibri"/>
-                <w:color w:val="000000"/>
-              </w:rPr>
-            </w:pPr>
-          </w:p>
-        </w:tc>
-        <w:tc>
-          <w:tcPr>
-            <w:tcW w:w="5249" w:type="dxa"/>
-            <w:vAlign w:val="bottom"/>
-          </w:tcPr>
-          <w:p>
-            <w:pPr>
-              <w:pStyle w:val="Closing"/>
-              <w:cnfStyle w:val="000000000000" w:firstRow="0" w:lastRow="0" w:firstColumn="0" w:lastColumn="0" w:oddVBand="0" w:evenVBand="0" w:oddHBand="0" w:evenHBand="0" w:firstRowFirstColumn="0" w:firstRowLastColumn="0" w:lastRowFirstColumn="0" w:lastRowLastColumn="0"/>
-              <w:rPr>
-                <w:rFonts w:ascii="Calibri" w:hAnsi="Calibri" w:cs="Calibri"/>
-                <w:color w:val="000000"/>
-              </w:rPr>
-            </w:pPr>
-          </w:p>
-        </w:tc>
-        <w:tc>
-          <w:tcPr>
-            <w:tcW w:w="965" w:type="dxa"/>
-          </w:tcPr>
-          <w:p>
-            <w:pPr>
-              <w:pStyle w:val="Closing"/>
-              <w:jc w:val="center"/>
-              <w:cnfStyle w:val="000000000000" w:firstRow="0" w:lastRow="0" w:firstColumn="0" w:lastColumn="0" w:oddVBand="0" w:evenVBand="0" w:oddHBand="0" w:evenHBand="0" w:firstRowFirstColumn="0" w:firstRowLastColumn="0" w:lastRowFirstColumn="0" w:lastRowLastColumn="0"/>
-              <w:rPr>
-                <w:rFonts w:ascii="Calibri" w:hAnsi="Calibri" w:cs="Calibri"/>
-                <w:color w:val="000000"/>
-              </w:rPr>
-            </w:pPr>
-          </w:p>
-        </w:tc>
-      </w:tr>
-      <w:tr>
-        <w:trPr>
-          <w:cnfStyle w:val="000000100000" w:firstRow="0" w:lastRow="0" w:firstColumn="0" w:lastColumn="0" w:oddVBand="0" w:evenVBand="0" w:oddHBand="1" w:evenHBand="0" w:firstRowFirstColumn="0" w:firstRowLastColumn="0" w:lastRowFirstColumn="0" w:lastRowLastColumn="0"/>
-        </w:trPr>
-        <w:tc>
-          <w:tcPr>
-            <w:cnfStyle w:val="001000000000" w:firstRow="0" w:lastRow="0" w:firstColumn="1" w:lastColumn="0" w:oddVBand="0" w:evenVBand="0" w:oddHBand="0" w:evenHBand="0" w:firstRowFirstColumn="0" w:firstRowLastColumn="0" w:lastRowFirstColumn="0" w:lastRowLastColumn="0"/>
-            <w:tcW w:w="1263" w:type="dxa"/>
-          </w:tcPr>
-          <w:p>
-            <w:pPr>
-              <w:pStyle w:val="Closing"/>
-              <w:rPr>
-                <w:rFonts w:ascii="Arial" w:hAnsi="Arial" w:cs="Arial"/>
-                <w:color w:val="000000"/>
-                <w:sz w:val="20"/>
-                <w:szCs w:val="20"/>
-              </w:rPr>
-            </w:pPr>
-          </w:p>
-        </w:tc>
-        <w:tc>
-          <w:tcPr>
-            <w:tcW w:w="2177" w:type="dxa"/>
-          </w:tcPr>
-          <w:p>
-            <w:pPr>
-              <w:pStyle w:val="Closing"/>
-              <w:cnfStyle w:val="000000100000" w:firstRow="0" w:lastRow="0" w:firstColumn="0" w:lastColumn="0" w:oddVBand="0" w:evenVBand="0" w:oddHBand="1" w:evenHBand="0" w:firstRowFirstColumn="0" w:firstRowLastColumn="0" w:lastRowFirstColumn="0" w:lastRowLastColumn="0"/>
-              <w:rPr>
-                <w:rFonts w:ascii="Calibri" w:hAnsi="Calibri" w:cs="Calibri"/>
-                <w:color w:val="000000"/>
-              </w:rPr>
-            </w:pPr>
-          </w:p>
-        </w:tc>
-        <w:tc>
-          <w:tcPr>
-            <w:tcW w:w="5249" w:type="dxa"/>
-            <w:vAlign w:val="bottom"/>
-          </w:tcPr>
-          <w:p>
-            <w:pPr>
-              <w:pStyle w:val="Closing"/>
-              <w:cnfStyle w:val="000000100000" w:firstRow="0" w:lastRow="0" w:firstColumn="0" w:lastColumn="0" w:oddVBand="0" w:evenVBand="0" w:oddHBand="1" w:evenHBand="0" w:firstRowFirstColumn="0" w:firstRowLastColumn="0" w:lastRowFirstColumn="0" w:lastRowLastColumn="0"/>
-              <w:rPr>
-                <w:rFonts w:ascii="Calibri" w:hAnsi="Calibri" w:cs="Calibri"/>
-                <w:color w:val="000000"/>
-              </w:rPr>
-            </w:pPr>
-          </w:p>
-        </w:tc>
-        <w:tc>
-          <w:tcPr>
-            <w:tcW w:w="965" w:type="dxa"/>
-          </w:tcPr>
-          <w:p>
-            <w:pPr>
-              <w:pStyle w:val="Closing"/>
-              <w:jc w:val="center"/>
-              <w:cnfStyle w:val="000000100000" w:firstRow="0" w:lastRow="0" w:firstColumn="0" w:lastColumn="0" w:oddVBand="0" w:evenVBand="0" w:oddHBand="1" w:evenHBand="0" w:firstRowFirstColumn="0" w:firstRowLastColumn="0" w:lastRowFirstColumn="0" w:lastRowLastColumn="0"/>
-              <w:rPr>
-                <w:rFonts w:ascii="Calibri" w:hAnsi="Calibri" w:cs="Calibri"/>
-                <w:color w:val="000000"/>
-              </w:rPr>
-            </w:pPr>
-          </w:p>
-        </w:tc>
-      </w:tr>
-      <w:tr>
-        <w:tc>
-          <w:tcPr>
-            <w:cnfStyle w:val="001000000000" w:firstRow="0" w:lastRow="0" w:firstColumn="1" w:lastColumn="0" w:oddVBand="0" w:evenVBand="0" w:oddHBand="0" w:evenHBand="0" w:firstRowFirstColumn="0" w:firstRowLastColumn="0" w:lastRowFirstColumn="0" w:lastRowLastColumn="0"/>
-            <w:tcW w:w="1263" w:type="dxa"/>
-          </w:tcPr>
-          <w:p>
-            <w:pPr>
-              <w:pStyle w:val="Closing"/>
-              <w:rPr>
-                <w:rFonts w:ascii="Arial" w:hAnsi="Arial" w:cs="Arial"/>
-                <w:color w:val="000000"/>
-                <w:sz w:val="20"/>
-                <w:szCs w:val="20"/>
-              </w:rPr>
-            </w:pPr>
-          </w:p>
-        </w:tc>
-        <w:tc>
-          <w:tcPr>
-            <w:tcW w:w="2177" w:type="dxa"/>
-          </w:tcPr>
-          <w:p>
-            <w:pPr>
-              <w:pStyle w:val="Closing"/>
-              <w:cnfStyle w:val="000000000000" w:firstRow="0" w:lastRow="0" w:firstColumn="0" w:lastColumn="0" w:oddVBand="0" w:evenVBand="0" w:oddHBand="0" w:evenHBand="0" w:firstRowFirstColumn="0" w:firstRowLastColumn="0" w:lastRowFirstColumn="0" w:lastRowLastColumn="0"/>
-              <w:rPr>
-                <w:rFonts w:ascii="Calibri" w:hAnsi="Calibri" w:cs="Calibri"/>
-                <w:color w:val="000000"/>
-              </w:rPr>
-            </w:pPr>
-          </w:p>
-        </w:tc>
-        <w:tc>
-          <w:tcPr>
-            <w:tcW w:w="5249" w:type="dxa"/>
-            <w:vAlign w:val="bottom"/>
-          </w:tcPr>
-          <w:p>
-            <w:pPr>
-              <w:pStyle w:val="Closing"/>
-              <w:cnfStyle w:val="000000000000" w:firstRow="0" w:lastRow="0" w:firstColumn="0" w:lastColumn="0" w:oddVBand="0" w:evenVBand="0" w:oddHBand="0" w:evenHBand="0" w:firstRowFirstColumn="0" w:firstRowLastColumn="0" w:lastRowFirstColumn="0" w:lastRowLastColumn="0"/>
-              <w:rPr>
-                <w:rFonts w:ascii="Calibri" w:hAnsi="Calibri" w:cs="Calibri"/>
-                <w:color w:val="000000"/>
-              </w:rPr>
-            </w:pPr>
-          </w:p>
-        </w:tc>
-        <w:tc>
-          <w:tcPr>
-            <w:tcW w:w="965" w:type="dxa"/>
-          </w:tcPr>
-          <w:p>
-            <w:pPr>
-              <w:pStyle w:val="Closing"/>
-              <w:jc w:val="center"/>
-              <w:cnfStyle w:val="000000000000" w:firstRow="0" w:lastRow="0" w:firstColumn="0" w:lastColumn="0" w:oddVBand="0" w:evenVBand="0" w:oddHBand="0" w:evenHBand="0" w:firstRowFirstColumn="0" w:firstRowLastColumn="0" w:lastRowFirstColumn="0" w:lastRowLastColumn="0"/>
-              <w:rPr>
-                <w:rFonts w:ascii="Calibri" w:hAnsi="Calibri" w:cs="Calibri"/>
-                <w:color w:val="000000"/>
-              </w:rPr>
-            </w:pPr>
-          </w:p>
-        </w:tc>
-      </w:tr>
-      <w:tr>
-        <w:trPr>
-          <w:cnfStyle w:val="000000100000" w:firstRow="0" w:lastRow="0" w:firstColumn="0" w:lastColumn="0" w:oddVBand="0" w:evenVBand="0" w:oddHBand="1" w:evenHBand="0" w:firstRowFirstColumn="0" w:firstRowLastColumn="0" w:lastRowFirstColumn="0" w:lastRowLastColumn="0"/>
-        </w:trPr>
-        <w:tc>
-          <w:tcPr>
-            <w:cnfStyle w:val="001000000000" w:firstRow="0" w:lastRow="0" w:firstColumn="1" w:lastColumn="0" w:oddVBand="0" w:evenVBand="0" w:oddHBand="0" w:evenHBand="0" w:firstRowFirstColumn="0" w:firstRowLastColumn="0" w:lastRowFirstColumn="0" w:lastRowLastColumn="0"/>
-            <w:tcW w:w="1263" w:type="dxa"/>
-          </w:tcPr>
-          <w:p>
-            <w:pPr>
-              <w:pStyle w:val="Closing"/>
-              <w:rPr>
-                <w:rFonts w:ascii="Arial" w:hAnsi="Arial" w:cs="Arial"/>
-                <w:color w:val="000000"/>
-                <w:sz w:val="20"/>
-                <w:szCs w:val="20"/>
-              </w:rPr>
-            </w:pPr>
-          </w:p>
-        </w:tc>
-        <w:tc>
-          <w:tcPr>
-            <w:tcW w:w="2177" w:type="dxa"/>
-          </w:tcPr>
-          <w:p>
-            <w:pPr>
-              <w:pStyle w:val="Closing"/>
-              <w:cnfStyle w:val="000000100000" w:firstRow="0" w:lastRow="0" w:firstColumn="0" w:lastColumn="0" w:oddVBand="0" w:evenVBand="0" w:oddHBand="1" w:evenHBand="0" w:firstRowFirstColumn="0" w:firstRowLastColumn="0" w:lastRowFirstColumn="0" w:lastRowLastColumn="0"/>
-              <w:rPr>
-                <w:rFonts w:ascii="Calibri" w:hAnsi="Calibri" w:cs="Calibri"/>
-                <w:color w:val="000000"/>
-              </w:rPr>
-            </w:pPr>
-          </w:p>
-        </w:tc>
-        <w:tc>
-          <w:tcPr>
-            <w:tcW w:w="5249" w:type="dxa"/>
-            <w:vAlign w:val="bottom"/>
-          </w:tcPr>
-          <w:p>
-            <w:pPr>
-              <w:pStyle w:val="Closing"/>
-              <w:cnfStyle w:val="000000100000" w:firstRow="0" w:lastRow="0" w:firstColumn="0" w:lastColumn="0" w:oddVBand="0" w:evenVBand="0" w:oddHBand="1" w:evenHBand="0" w:firstRowFirstColumn="0" w:firstRowLastColumn="0" w:lastRowFirstColumn="0" w:lastRowLastColumn="0"/>
-              <w:rPr>
-                <w:rFonts w:ascii="Calibri" w:hAnsi="Calibri" w:cs="Calibri"/>
-                <w:color w:val="000000"/>
-              </w:rPr>
-            </w:pPr>
-          </w:p>
-        </w:tc>
-        <w:tc>
-          <w:tcPr>
-            <w:tcW w:w="965" w:type="dxa"/>
-          </w:tcPr>
-          <w:p>
-            <w:pPr>
-              <w:pStyle w:val="Closing"/>
-              <w:jc w:val="center"/>
-              <w:cnfStyle w:val="000000100000" w:firstRow="0" w:lastRow="0" w:firstColumn="0" w:lastColumn="0" w:oddVBand="0" w:evenVBand="0" w:oddHBand="1" w:evenHBand="0" w:firstRowFirstColumn="0" w:firstRowLastColumn="0" w:lastRowFirstColumn="0" w:lastRowLastColumn="0"/>
-              <w:rPr>
-                <w:rFonts w:ascii="Calibri" w:hAnsi="Calibri" w:cs="Calibri"/>
-                <w:color w:val="000000"/>
-              </w:rPr>
-            </w:pPr>
-          </w:p>
-        </w:tc>
-      </w:tr>
-      <w:tr>
-        <w:tc>
-          <w:tcPr>
-            <w:cnfStyle w:val="001000000000" w:firstRow="0" w:lastRow="0" w:firstColumn="1" w:lastColumn="0" w:oddVBand="0" w:evenVBand="0" w:oddHBand="0" w:evenHBand="0" w:firstRowFirstColumn="0" w:firstRowLastColumn="0" w:lastRowFirstColumn="0" w:lastRowLastColumn="0"/>
-            <w:tcW w:w="1263" w:type="dxa"/>
-          </w:tcPr>
-          <w:p>
-            <w:pPr>
-              <w:pStyle w:val="Closing"/>
-              <w:rPr>
-                <w:rFonts w:ascii="Arial" w:hAnsi="Arial" w:cs="Arial"/>
-                <w:color w:val="000000"/>
-                <w:sz w:val="20"/>
-                <w:szCs w:val="20"/>
-              </w:rPr>
-            </w:pPr>
-          </w:p>
-        </w:tc>
-        <w:tc>
-          <w:tcPr>
-            <w:tcW w:w="2177" w:type="dxa"/>
-          </w:tcPr>
-          <w:p>
-            <w:pPr>
-              <w:pStyle w:val="Closing"/>
-              <w:cnfStyle w:val="000000000000" w:firstRow="0" w:lastRow="0" w:firstColumn="0" w:lastColumn="0" w:oddVBand="0" w:evenVBand="0" w:oddHBand="0" w:evenHBand="0" w:firstRowFirstColumn="0" w:firstRowLastColumn="0" w:lastRowFirstColumn="0" w:lastRowLastColumn="0"/>
-              <w:rPr>
-                <w:rFonts w:ascii="Calibri" w:hAnsi="Calibri" w:cs="Calibri"/>
-                <w:color w:val="000000"/>
-              </w:rPr>
-            </w:pPr>
-          </w:p>
-        </w:tc>
-        <w:tc>
-          <w:tcPr>
-            <w:tcW w:w="5249" w:type="dxa"/>
-            <w:vAlign w:val="bottom"/>
-          </w:tcPr>
-          <w:p>
-            <w:pPr>
-              <w:pStyle w:val="Closing"/>
-              <w:cnfStyle w:val="000000000000" w:firstRow="0" w:lastRow="0" w:firstColumn="0" w:lastColumn="0" w:oddVBand="0" w:evenVBand="0" w:oddHBand="0" w:evenHBand="0" w:firstRowFirstColumn="0" w:firstRowLastColumn="0" w:lastRowFirstColumn="0" w:lastRowLastColumn="0"/>
-              <w:rPr>
-                <w:rFonts w:ascii="Calibri" w:hAnsi="Calibri" w:cs="Calibri"/>
-                <w:color w:val="000000"/>
-              </w:rPr>
-            </w:pPr>
-          </w:p>
-        </w:tc>
-        <w:tc>
-          <w:tcPr>
-            <w:tcW w:w="965" w:type="dxa"/>
-          </w:tcPr>
-          <w:p>
-            <w:pPr>
-              <w:pStyle w:val="Closing"/>
-              <w:jc w:val="center"/>
-              <w:cnfStyle w:val="000000000000" w:firstRow="0" w:lastRow="0" w:firstColumn="0" w:lastColumn="0" w:oddVBand="0" w:evenVBand="0" w:oddHBand="0" w:evenHBand="0" w:firstRowFirstColumn="0" w:firstRowLastColumn="0" w:lastRowFirstColumn="0" w:lastRowLastColumn="0"/>
-              <w:rPr>
-                <w:rFonts w:ascii="Calibri" w:hAnsi="Calibri" w:cs="Calibri"/>
-                <w:color w:val="000000"/>
-              </w:rPr>
-            </w:pPr>
-          </w:p>
-        </w:tc>
-      </w:tr>
-      <w:tr>
-        <w:trPr>
-          <w:cnfStyle w:val="000000100000" w:firstRow="0" w:lastRow="0" w:firstColumn="0" w:lastColumn="0" w:oddVBand="0" w:evenVBand="0" w:oddHBand="1" w:evenHBand="0" w:firstRowFirstColumn="0" w:firstRowLastColumn="0" w:lastRowFirstColumn="0" w:lastRowLastColumn="0"/>
-        </w:trPr>
-        <w:tc>
-          <w:tcPr>
-            <w:cnfStyle w:val="001000000000" w:firstRow="0" w:lastRow="0" w:firstColumn="1" w:lastColumn="0" w:oddVBand="0" w:evenVBand="0" w:oddHBand="0" w:evenHBand="0" w:firstRowFirstColumn="0" w:firstRowLastColumn="0" w:lastRowFirstColumn="0" w:lastRowLastColumn="0"/>
-            <w:tcW w:w="1263" w:type="dxa"/>
-          </w:tcPr>
-          <w:p>
-            <w:pPr>
-              <w:pStyle w:val="Closing"/>
-              <w:rPr>
-                <w:rFonts w:ascii="Arial" w:hAnsi="Arial" w:cs="Arial"/>
-                <w:color w:val="000000"/>
-                <w:sz w:val="20"/>
-                <w:szCs w:val="20"/>
-              </w:rPr>
-            </w:pPr>
-          </w:p>
-        </w:tc>
-        <w:tc>
-          <w:tcPr>
-            <w:tcW w:w="2177" w:type="dxa"/>
-          </w:tcPr>
-          <w:p>
-            <w:pPr>
-              <w:pStyle w:val="Closing"/>
-              <w:cnfStyle w:val="000000100000" w:firstRow="0" w:lastRow="0" w:firstColumn="0" w:lastColumn="0" w:oddVBand="0" w:evenVBand="0" w:oddHBand="1" w:evenHBand="0" w:firstRowFirstColumn="0" w:firstRowLastColumn="0" w:lastRowFirstColumn="0" w:lastRowLastColumn="0"/>
-              <w:rPr>
-                <w:rFonts w:ascii="Calibri" w:hAnsi="Calibri" w:cs="Calibri"/>
-                <w:color w:val="000000"/>
-              </w:rPr>
-            </w:pPr>
-          </w:p>
-        </w:tc>
-        <w:tc>
-          <w:tcPr>
-            <w:tcW w:w="5249" w:type="dxa"/>
-            <w:vAlign w:val="bottom"/>
-          </w:tcPr>
-          <w:p>
-            <w:pPr>
-              <w:pStyle w:val="Closing"/>
-              <w:cnfStyle w:val="000000100000" w:firstRow="0" w:lastRow="0" w:firstColumn="0" w:lastColumn="0" w:oddVBand="0" w:evenVBand="0" w:oddHBand="1" w:evenHBand="0" w:firstRowFirstColumn="0" w:firstRowLastColumn="0" w:lastRowFirstColumn="0" w:lastRowLastColumn="0"/>
-              <w:rPr>
-                <w:rFonts w:ascii="Calibri" w:hAnsi="Calibri" w:cs="Calibri"/>
-                <w:color w:val="000000"/>
-              </w:rPr>
-            </w:pPr>
-          </w:p>
-        </w:tc>
-        <w:tc>
-          <w:tcPr>
-            <w:tcW w:w="965" w:type="dxa"/>
-          </w:tcPr>
-          <w:p>
-            <w:pPr>
-              <w:pStyle w:val="Closing"/>
-              <w:jc w:val="center"/>
-              <w:cnfStyle w:val="000000100000" w:firstRow="0" w:lastRow="0" w:firstColumn="0" w:lastColumn="0" w:oddVBand="0" w:evenVBand="0" w:oddHBand="1" w:evenHBand="0" w:firstRowFirstColumn="0" w:firstRowLastColumn="0" w:lastRowFirstColumn="0" w:lastRowLastColumn="0"/>
-              <w:rPr>
-                <w:rFonts w:ascii="Calibri" w:hAnsi="Calibri" w:cs="Calibri"/>
-                <w:color w:val="000000"/>
-              </w:rPr>
-            </w:pPr>
-          </w:p>
-        </w:tc>
-      </w:tr>
-      <w:tr>
-        <w:tc>
-          <w:tcPr>
-            <w:cnfStyle w:val="001000000000" w:firstRow="0" w:lastRow="0" w:firstColumn="1" w:lastColumn="0" w:oddVBand="0" w:evenVBand="0" w:oddHBand="0" w:evenHBand="0" w:firstRowFirstColumn="0" w:firstRowLastColumn="0" w:lastRowFirstColumn="0" w:lastRowLastColumn="0"/>
-            <w:tcW w:w="1263" w:type="dxa"/>
-          </w:tcPr>
-          <w:p>
-            <w:pPr>
-              <w:pStyle w:val="Closing"/>
-              <w:rPr>
-                <w:rFonts w:ascii="Arial" w:hAnsi="Arial" w:cs="Arial"/>
-                <w:color w:val="000000"/>
-                <w:sz w:val="20"/>
-                <w:szCs w:val="20"/>
-              </w:rPr>
-            </w:pPr>
-          </w:p>
-        </w:tc>
-        <w:tc>
-          <w:tcPr>
-            <w:tcW w:w="2177" w:type="dxa"/>
-          </w:tcPr>
-          <w:p>
-            <w:pPr>
-              <w:pStyle w:val="Closing"/>
-              <w:cnfStyle w:val="000000000000" w:firstRow="0" w:lastRow="0" w:firstColumn="0" w:lastColumn="0" w:oddVBand="0" w:evenVBand="0" w:oddHBand="0" w:evenHBand="0" w:firstRowFirstColumn="0" w:firstRowLastColumn="0" w:lastRowFirstColumn="0" w:lastRowLastColumn="0"/>
-              <w:rPr>
-                <w:rFonts w:ascii="Calibri" w:hAnsi="Calibri" w:cs="Calibri"/>
-                <w:color w:val="000000"/>
-              </w:rPr>
-            </w:pPr>
-          </w:p>
-        </w:tc>
-        <w:tc>
-          <w:tcPr>
-            <w:tcW w:w="5249" w:type="dxa"/>
-            <w:vAlign w:val="bottom"/>
-          </w:tcPr>
-          <w:p>
-            <w:pPr>
-              <w:pStyle w:val="Closing"/>
-              <w:cnfStyle w:val="000000000000" w:firstRow="0" w:lastRow="0" w:firstColumn="0" w:lastColumn="0" w:oddVBand="0" w:evenVBand="0" w:oddHBand="0" w:evenHBand="0" w:firstRowFirstColumn="0" w:firstRowLastColumn="0" w:lastRowFirstColumn="0" w:lastRowLastColumn="0"/>
-              <w:rPr>
-                <w:rFonts w:ascii="Calibri" w:hAnsi="Calibri" w:cs="Calibri"/>
-                <w:color w:val="000000"/>
-              </w:rPr>
-            </w:pPr>
-          </w:p>
-        </w:tc>
-        <w:tc>
-          <w:tcPr>
-            <w:tcW w:w="965" w:type="dxa"/>
-          </w:tcPr>
-          <w:p>
-            <w:pPr>
-              <w:pStyle w:val="Closing"/>
-              <w:jc w:val="center"/>
-              <w:cnfStyle w:val="000000000000" w:firstRow="0" w:lastRow="0" w:firstColumn="0" w:lastColumn="0" w:oddVBand="0" w:evenVBand="0" w:oddHBand="0" w:evenHBand="0" w:firstRowFirstColumn="0" w:firstRowLastColumn="0" w:lastRowFirstColumn="0" w:lastRowLastColumn="0"/>
-              <w:rPr>
-                <w:rFonts w:ascii="Calibri" w:hAnsi="Calibri" w:cs="Calibri"/>
-                <w:color w:val="000000"/>
-              </w:rPr>
-            </w:pPr>
-          </w:p>
-        </w:tc>
-      </w:tr>
-      <w:tr>
-        <w:trPr>
-          <w:cnfStyle w:val="000000100000" w:firstRow="0" w:lastRow="0" w:firstColumn="0" w:lastColumn="0" w:oddVBand="0" w:evenVBand="0" w:oddHBand="1" w:evenHBand="0" w:firstRowFirstColumn="0" w:firstRowLastColumn="0" w:lastRowFirstColumn="0" w:lastRowLastColumn="0"/>
-        </w:trPr>
-        <w:tc>
-          <w:tcPr>
-            <w:cnfStyle w:val="001000000000" w:firstRow="0" w:lastRow="0" w:firstColumn="1" w:lastColumn="0" w:oddVBand="0" w:evenVBand="0" w:oddHBand="0" w:evenHBand="0" w:firstRowFirstColumn="0" w:firstRowLastColumn="0" w:lastRowFirstColumn="0" w:lastRowLastColumn="0"/>
-            <w:tcW w:w="1263" w:type="dxa"/>
-          </w:tcPr>
-          <w:p>
-            <w:pPr>
-              <w:pStyle w:val="Closing"/>
-              <w:rPr>
-                <w:rFonts w:ascii="Arial" w:hAnsi="Arial" w:cs="Arial"/>
-                <w:color w:val="000000"/>
-                <w:sz w:val="20"/>
-                <w:szCs w:val="20"/>
-              </w:rPr>
-            </w:pPr>
-          </w:p>
-        </w:tc>
-        <w:tc>
-          <w:tcPr>
-            <w:tcW w:w="2177" w:type="dxa"/>
-          </w:tcPr>
-          <w:p>
-            <w:pPr>
-              <w:pStyle w:val="Closing"/>
-              <w:cnfStyle w:val="000000100000" w:firstRow="0" w:lastRow="0" w:firstColumn="0" w:lastColumn="0" w:oddVBand="0" w:evenVBand="0" w:oddHBand="1" w:evenHBand="0" w:firstRowFirstColumn="0" w:firstRowLastColumn="0" w:lastRowFirstColumn="0" w:lastRowLastColumn="0"/>
-              <w:rPr>
-                <w:rFonts w:ascii="Calibri" w:hAnsi="Calibri" w:cs="Calibri"/>
-                <w:color w:val="000000"/>
-              </w:rPr>
-            </w:pPr>
-          </w:p>
-        </w:tc>
-        <w:tc>
-          <w:tcPr>
-            <w:tcW w:w="5249" w:type="dxa"/>
-            <w:vAlign w:val="bottom"/>
-          </w:tcPr>
-          <w:p>
-            <w:pPr>
-              <w:pStyle w:val="Closing"/>
-              <w:cnfStyle w:val="000000100000" w:firstRow="0" w:lastRow="0" w:firstColumn="0" w:lastColumn="0" w:oddVBand="0" w:evenVBand="0" w:oddHBand="1" w:evenHBand="0" w:firstRowFirstColumn="0" w:firstRowLastColumn="0" w:lastRowFirstColumn="0" w:lastRowLastColumn="0"/>
-              <w:rPr>
-                <w:rFonts w:ascii="Calibri" w:hAnsi="Calibri" w:cs="Calibri"/>
-                <w:color w:val="000000"/>
-              </w:rPr>
-            </w:pPr>
-          </w:p>
-        </w:tc>
-        <w:tc>
-          <w:tcPr>
-            <w:tcW w:w="965" w:type="dxa"/>
-          </w:tcPr>
-          <w:p>
-            <w:pPr>
-              <w:pStyle w:val="Closing"/>
-              <w:jc w:val="center"/>
-              <w:cnfStyle w:val="000000100000" w:firstRow="0" w:lastRow="0" w:firstColumn="0" w:lastColumn="0" w:oddVBand="0" w:evenVBand="0" w:oddHBand="1" w:evenHBand="0" w:firstRowFirstColumn="0" w:firstRowLastColumn="0" w:lastRowFirstColumn="0" w:lastRowLastColumn="0"/>
-              <w:rPr>
-                <w:rFonts w:ascii="Calibri" w:hAnsi="Calibri" w:cs="Calibri"/>
-                <w:color w:val="000000"/>
-              </w:rPr>
-            </w:pPr>
-          </w:p>
-        </w:tc>
-      </w:tr>
-      <w:tr>
-        <w:tc>
-          <w:tcPr>
-            <w:cnfStyle w:val="001000000000" w:firstRow="0" w:lastRow="0" w:firstColumn="1" w:lastColumn="0" w:oddVBand="0" w:evenVBand="0" w:oddHBand="0" w:evenHBand="0" w:firstRowFirstColumn="0" w:firstRowLastColumn="0" w:lastRowFirstColumn="0" w:lastRowLastColumn="0"/>
-            <w:tcW w:w="1263" w:type="dxa"/>
-          </w:tcPr>
-          <w:p>
-            <w:pPr>
-              <w:pStyle w:val="Closing"/>
-              <w:rPr>
-                <w:rFonts w:ascii="Arial" w:hAnsi="Arial" w:cs="Arial"/>
-                <w:color w:val="000000"/>
-                <w:sz w:val="20"/>
-                <w:szCs w:val="20"/>
-              </w:rPr>
-            </w:pPr>
-          </w:p>
-        </w:tc>
-        <w:tc>
-          <w:tcPr>
-            <w:tcW w:w="2177" w:type="dxa"/>
-          </w:tcPr>
-          <w:p>
-            <w:pPr>
-              <w:pStyle w:val="Closing"/>
-              <w:cnfStyle w:val="000000000000" w:firstRow="0" w:lastRow="0" w:firstColumn="0" w:lastColumn="0" w:oddVBand="0" w:evenVBand="0" w:oddHBand="0" w:evenHBand="0" w:firstRowFirstColumn="0" w:firstRowLastColumn="0" w:lastRowFirstColumn="0" w:lastRowLastColumn="0"/>
-              <w:rPr>
-                <w:rFonts w:ascii="Calibri" w:hAnsi="Calibri" w:cs="Calibri"/>
-                <w:color w:val="000000"/>
-              </w:rPr>
-            </w:pPr>
-          </w:p>
-        </w:tc>
-        <w:tc>
-          <w:tcPr>
-            <w:tcW w:w="5249" w:type="dxa"/>
-            <w:vAlign w:val="bottom"/>
-          </w:tcPr>
-          <w:p>
-            <w:pPr>
-              <w:pStyle w:val="Closing"/>
-              <w:cnfStyle w:val="000000000000" w:firstRow="0" w:lastRow="0" w:firstColumn="0" w:lastColumn="0" w:oddVBand="0" w:evenVBand="0" w:oddHBand="0" w:evenHBand="0" w:firstRowFirstColumn="0" w:firstRowLastColumn="0" w:lastRowFirstColumn="0" w:lastRowLastColumn="0"/>
-              <w:rPr>
-                <w:rFonts w:ascii="Calibri" w:hAnsi="Calibri" w:cs="Calibri"/>
-                <w:color w:val="000000"/>
-              </w:rPr>
-            </w:pPr>
-          </w:p>
-        </w:tc>
-        <w:tc>
-          <w:tcPr>
-            <w:tcW w:w="965" w:type="dxa"/>
-          </w:tcPr>
-          <w:p>
-            <w:pPr>
-              <w:pStyle w:val="Closing"/>
-              <w:jc w:val="center"/>
-              <w:cnfStyle w:val="000000000000" w:firstRow="0" w:lastRow="0" w:firstColumn="0" w:lastColumn="0" w:oddVBand="0" w:evenVBand="0" w:oddHBand="0" w:evenHBand="0" w:firstRowFirstColumn="0" w:firstRowLastColumn="0" w:lastRowFirstColumn="0" w:lastRowLastColumn="0"/>
-              <w:rPr>
-                <w:rFonts w:ascii="Calibri" w:hAnsi="Calibri" w:cs="Calibri"/>
-                <w:color w:val="000000"/>
-              </w:rPr>
-            </w:pPr>
-          </w:p>
-        </w:tc>
-      </w:tr>
-      <w:tr>
-        <w:trPr>
-          <w:cnfStyle w:val="000000100000" w:firstRow="0" w:lastRow="0" w:firstColumn="0" w:lastColumn="0" w:oddVBand="0" w:evenVBand="0" w:oddHBand="1" w:evenHBand="0" w:firstRowFirstColumn="0" w:firstRowLastColumn="0" w:lastRowFirstColumn="0" w:lastRowLastColumn="0"/>
-        </w:trPr>
-        <w:tc>
-          <w:tcPr>
-            <w:cnfStyle w:val="001000000000" w:firstRow="0" w:lastRow="0" w:firstColumn="1" w:lastColumn="0" w:oddVBand="0" w:evenVBand="0" w:oddHBand="0" w:evenHBand="0" w:firstRowFirstColumn="0" w:firstRowLastColumn="0" w:lastRowFirstColumn="0" w:lastRowLastColumn="0"/>
-            <w:tcW w:w="1263" w:type="dxa"/>
-          </w:tcPr>
-          <w:p>
-            <w:pPr>
-              <w:pStyle w:val="Closing"/>
-              <w:rPr>
-                <w:rFonts w:ascii="Arial" w:hAnsi="Arial" w:cs="Arial"/>
-                <w:color w:val="000000"/>
-                <w:sz w:val="20"/>
-                <w:szCs w:val="20"/>
-              </w:rPr>
-            </w:pPr>
-          </w:p>
-        </w:tc>
-        <w:tc>
-          <w:tcPr>
-            <w:tcW w:w="2177" w:type="dxa"/>
-          </w:tcPr>
-          <w:p>
-            <w:pPr>
-              <w:pStyle w:val="Closing"/>
-              <w:cnfStyle w:val="000000100000" w:firstRow="0" w:lastRow="0" w:firstColumn="0" w:lastColumn="0" w:oddVBand="0" w:evenVBand="0" w:oddHBand="1" w:evenHBand="0" w:firstRowFirstColumn="0" w:firstRowLastColumn="0" w:lastRowFirstColumn="0" w:lastRowLastColumn="0"/>
-              <w:rPr>
-                <w:rFonts w:ascii="Calibri" w:hAnsi="Calibri" w:cs="Calibri"/>
-                <w:color w:val="000000"/>
-              </w:rPr>
-            </w:pPr>
-          </w:p>
-        </w:tc>
-        <w:tc>
-          <w:tcPr>
-            <w:tcW w:w="5249" w:type="dxa"/>
-            <w:vAlign w:val="bottom"/>
-          </w:tcPr>
-          <w:p>
-            <w:pPr>
-              <w:pStyle w:val="Closing"/>
-              <w:cnfStyle w:val="000000100000" w:firstRow="0" w:lastRow="0" w:firstColumn="0" w:lastColumn="0" w:oddVBand="0" w:evenVBand="0" w:oddHBand="1" w:evenHBand="0" w:firstRowFirstColumn="0" w:firstRowLastColumn="0" w:lastRowFirstColumn="0" w:lastRowLastColumn="0"/>
-              <w:rPr>
-                <w:rFonts w:ascii="Calibri" w:hAnsi="Calibri" w:cs="Calibri"/>
-                <w:color w:val="000000"/>
-              </w:rPr>
-            </w:pPr>
-          </w:p>
-        </w:tc>
-        <w:tc>
-          <w:tcPr>
-            <w:tcW w:w="965" w:type="dxa"/>
-          </w:tcPr>
-          <w:p>
-            <w:pPr>
-              <w:pStyle w:val="Closing"/>
-              <w:jc w:val="center"/>
-              <w:cnfStyle w:val="000000100000" w:firstRow="0" w:lastRow="0" w:firstColumn="0" w:lastColumn="0" w:oddVBand="0" w:evenVBand="0" w:oddHBand="1" w:evenHBand="0" w:firstRowFirstColumn="0" w:firstRowLastColumn="0" w:lastRowFirstColumn="0" w:lastRowLastColumn="0"/>
-              <w:rPr>
-                <w:rFonts w:ascii="Calibri" w:hAnsi="Calibri" w:cs="Calibri"/>
-                <w:color w:val="000000"/>
-              </w:rPr>
-            </w:pPr>
-          </w:p>
-        </w:tc>
-      </w:tr>
-      <w:tr>
-        <w:tc>
-          <w:tcPr>
-            <w:cnfStyle w:val="001000000000" w:firstRow="0" w:lastRow="0" w:firstColumn="1" w:lastColumn="0" w:oddVBand="0" w:evenVBand="0" w:oddHBand="0" w:evenHBand="0" w:firstRowFirstColumn="0" w:firstRowLastColumn="0" w:lastRowFirstColumn="0" w:lastRowLastColumn="0"/>
-            <w:tcW w:w="1263" w:type="dxa"/>
-          </w:tcPr>
-          <w:p>
-            <w:pPr>
-              <w:pStyle w:val="Closing"/>
-              <w:rPr>
-                <w:rFonts w:ascii="Arial" w:hAnsi="Arial" w:cs="Arial"/>
-                <w:color w:val="000000"/>
-                <w:sz w:val="20"/>
-                <w:szCs w:val="20"/>
-              </w:rPr>
-            </w:pPr>
-          </w:p>
-        </w:tc>
-        <w:tc>
-          <w:tcPr>
-            <w:tcW w:w="2177" w:type="dxa"/>
-          </w:tcPr>
-          <w:p>
-            <w:pPr>
-              <w:pStyle w:val="Closing"/>
-              <w:cnfStyle w:val="000000000000" w:firstRow="0" w:lastRow="0" w:firstColumn="0" w:lastColumn="0" w:oddVBand="0" w:evenVBand="0" w:oddHBand="0" w:evenHBand="0" w:firstRowFirstColumn="0" w:firstRowLastColumn="0" w:lastRowFirstColumn="0" w:lastRowLastColumn="0"/>
-              <w:rPr>
-                <w:rFonts w:ascii="Calibri" w:hAnsi="Calibri" w:cs="Calibri"/>
-                <w:color w:val="000000"/>
-              </w:rPr>
-            </w:pPr>
-          </w:p>
-        </w:tc>
-        <w:tc>
-          <w:tcPr>
-            <w:tcW w:w="5249" w:type="dxa"/>
-            <w:vAlign w:val="bottom"/>
-          </w:tcPr>
-          <w:p>
-            <w:pPr>
-              <w:pStyle w:val="Closing"/>
-              <w:cnfStyle w:val="000000000000" w:firstRow="0" w:lastRow="0" w:firstColumn="0" w:lastColumn="0" w:oddVBand="0" w:evenVBand="0" w:oddHBand="0" w:evenHBand="0" w:firstRowFirstColumn="0" w:firstRowLastColumn="0" w:lastRowFirstColumn="0" w:lastRowLastColumn="0"/>
-              <w:rPr>
-                <w:rFonts w:ascii="Calibri" w:hAnsi="Calibri" w:cs="Calibri"/>
-                <w:color w:val="000000"/>
-              </w:rPr>
-            </w:pPr>
-          </w:p>
-        </w:tc>
-        <w:tc>
-          <w:tcPr>
-            <w:tcW w:w="965" w:type="dxa"/>
-          </w:tcPr>
-          <w:p>
-            <w:pPr>
-              <w:pStyle w:val="Closing"/>
-              <w:jc w:val="center"/>
-              <w:cnfStyle w:val="000000000000" w:firstRow="0" w:lastRow="0" w:firstColumn="0" w:lastColumn="0" w:oddVBand="0" w:evenVBand="0" w:oddHBand="0" w:evenHBand="0" w:firstRowFirstColumn="0" w:firstRowLastColumn="0" w:lastRowFirstColumn="0" w:lastRowLastColumn="0"/>
-              <w:rPr>
-                <w:rFonts w:ascii="Calibri" w:hAnsi="Calibri" w:cs="Calibri"/>
-                <w:color w:val="000000"/>
-              </w:rPr>
-            </w:pPr>
-          </w:p>
-        </w:tc>
-      </w:tr>
-      <w:tr>
-        <w:trPr>
-          <w:cnfStyle w:val="000000100000" w:firstRow="0" w:lastRow="0" w:firstColumn="0" w:lastColumn="0" w:oddVBand="0" w:evenVBand="0" w:oddHBand="1" w:evenHBand="0" w:firstRowFirstColumn="0" w:firstRowLastColumn="0" w:lastRowFirstColumn="0" w:lastRowLastColumn="0"/>
-        </w:trPr>
-        <w:tc>
-          <w:tcPr>
-            <w:cnfStyle w:val="001000000000" w:firstRow="0" w:lastRow="0" w:firstColumn="1" w:lastColumn="0" w:oddVBand="0" w:evenVBand="0" w:oddHBand="0" w:evenHBand="0" w:firstRowFirstColumn="0" w:firstRowLastColumn="0" w:lastRowFirstColumn="0" w:lastRowLastColumn="0"/>
-            <w:tcW w:w="1263" w:type="dxa"/>
-          </w:tcPr>
-          <w:p>
-            <w:pPr>
-              <w:pStyle w:val="Closing"/>
-              <w:rPr>
-                <w:rFonts w:ascii="Arial" w:hAnsi="Arial" w:cs="Arial"/>
-                <w:color w:val="000000"/>
-                <w:sz w:val="20"/>
-                <w:szCs w:val="20"/>
-              </w:rPr>
-            </w:pPr>
-          </w:p>
-        </w:tc>
-        <w:tc>
-          <w:tcPr>
-            <w:tcW w:w="2177" w:type="dxa"/>
-          </w:tcPr>
-          <w:p>
-            <w:pPr>
-              <w:pStyle w:val="Closing"/>
-              <w:cnfStyle w:val="000000100000" w:firstRow="0" w:lastRow="0" w:firstColumn="0" w:lastColumn="0" w:oddVBand="0" w:evenVBand="0" w:oddHBand="1" w:evenHBand="0" w:firstRowFirstColumn="0" w:firstRowLastColumn="0" w:lastRowFirstColumn="0" w:lastRowLastColumn="0"/>
-              <w:rPr>
-                <w:rFonts w:ascii="Calibri" w:hAnsi="Calibri" w:cs="Calibri"/>
-                <w:color w:val="000000"/>
-              </w:rPr>
-            </w:pPr>
-          </w:p>
-        </w:tc>
-        <w:tc>
-          <w:tcPr>
-            <w:tcW w:w="5249" w:type="dxa"/>
-            <w:vAlign w:val="bottom"/>
-          </w:tcPr>
-          <w:p>
-            <w:pPr>
-              <w:pStyle w:val="Closing"/>
-              <w:cnfStyle w:val="000000100000" w:firstRow="0" w:lastRow="0" w:firstColumn="0" w:lastColumn="0" w:oddVBand="0" w:evenVBand="0" w:oddHBand="1" w:evenHBand="0" w:firstRowFirstColumn="0" w:firstRowLastColumn="0" w:lastRowFirstColumn="0" w:lastRowLastColumn="0"/>
-              <w:rPr>
-                <w:rFonts w:ascii="Calibri" w:hAnsi="Calibri" w:cs="Calibri"/>
-                <w:color w:val="000000"/>
-              </w:rPr>
-            </w:pPr>
-          </w:p>
-        </w:tc>
-        <w:tc>
-          <w:tcPr>
-            <w:tcW w:w="965" w:type="dxa"/>
-          </w:tcPr>
-          <w:p>
-            <w:pPr>
-              <w:pStyle w:val="Closing"/>
-              <w:jc w:val="center"/>
-              <w:cnfStyle w:val="000000100000" w:firstRow="0" w:lastRow="0" w:firstColumn="0" w:lastColumn="0" w:oddVBand="0" w:evenVBand="0" w:oddHBand="1" w:evenHBand="0" w:firstRowFirstColumn="0" w:firstRowLastColumn="0" w:lastRowFirstColumn="0" w:lastRowLastColumn="0"/>
-              <w:rPr>
-                <w:rFonts w:ascii="Calibri" w:hAnsi="Calibri" w:cs="Calibri"/>
-                <w:color w:val="000000"/>
-              </w:rPr>
-            </w:pPr>
-          </w:p>
-        </w:tc>
-      </w:tr>
-      <w:tr>
-        <w:tc>
-          <w:tcPr>
-            <w:cnfStyle w:val="001000000000" w:firstRow="0" w:lastRow="0" w:firstColumn="1" w:lastColumn="0" w:oddVBand="0" w:evenVBand="0" w:oddHBand="0" w:evenHBand="0" w:firstRowFirstColumn="0" w:firstRowLastColumn="0" w:lastRowFirstColumn="0" w:lastRowLastColumn="0"/>
-            <w:tcW w:w="1263" w:type="dxa"/>
-          </w:tcPr>
-          <w:p>
-            <w:pPr>
-              <w:pStyle w:val="Closing"/>
-              <w:rPr>
-                <w:rFonts w:ascii="Arial" w:hAnsi="Arial" w:cs="Arial"/>
-                <w:color w:val="000000"/>
-                <w:sz w:val="20"/>
-                <w:szCs w:val="20"/>
-              </w:rPr>
-            </w:pPr>
-          </w:p>
-        </w:tc>
-        <w:tc>
-          <w:tcPr>
-            <w:tcW w:w="2177" w:type="dxa"/>
-          </w:tcPr>
-          <w:p>
-            <w:pPr>
-              <w:pStyle w:val="Closing"/>
-              <w:cnfStyle w:val="000000000000" w:firstRow="0" w:lastRow="0" w:firstColumn="0" w:lastColumn="0" w:oddVBand="0" w:evenVBand="0" w:oddHBand="0" w:evenHBand="0" w:firstRowFirstColumn="0" w:firstRowLastColumn="0" w:lastRowFirstColumn="0" w:lastRowLastColumn="0"/>
-              <w:rPr>
-                <w:rFonts w:ascii="Calibri" w:hAnsi="Calibri" w:cs="Calibri"/>
-                <w:color w:val="000000"/>
-              </w:rPr>
-            </w:pPr>
-          </w:p>
-        </w:tc>
-        <w:tc>
-          <w:tcPr>
-            <w:tcW w:w="5249" w:type="dxa"/>
-            <w:vAlign w:val="bottom"/>
-          </w:tcPr>
-          <w:p>
-            <w:pPr>
-              <w:pStyle w:val="Closing"/>
-              <w:cnfStyle w:val="000000000000" w:firstRow="0" w:lastRow="0" w:firstColumn="0" w:lastColumn="0" w:oddVBand="0" w:evenVBand="0" w:oddHBand="0" w:evenHBand="0" w:firstRowFirstColumn="0" w:firstRowLastColumn="0" w:lastRowFirstColumn="0" w:lastRowLastColumn="0"/>
-              <w:rPr>
-                <w:rFonts w:ascii="Calibri" w:hAnsi="Calibri" w:cs="Calibri"/>
-                <w:color w:val="000000"/>
-              </w:rPr>
-            </w:pPr>
-          </w:p>
-        </w:tc>
-        <w:tc>
-          <w:tcPr>
-            <w:tcW w:w="965" w:type="dxa"/>
-          </w:tcPr>
-          <w:p>
-            <w:pPr>
-              <w:pStyle w:val="Closing"/>
-              <w:jc w:val="center"/>
-              <w:cnfStyle w:val="000000000000" w:firstRow="0" w:lastRow="0" w:firstColumn="0" w:lastColumn="0" w:oddVBand="0" w:evenVBand="0" w:oddHBand="0" w:evenHBand="0" w:firstRowFirstColumn="0" w:firstRowLastColumn="0" w:lastRowFirstColumn="0" w:lastRowLastColumn="0"/>
-              <w:rPr>
-                <w:rFonts w:ascii="Calibri" w:hAnsi="Calibri" w:cs="Calibri"/>
-                <w:color w:val="000000"/>
-              </w:rPr>
-            </w:pPr>
-          </w:p>
-        </w:tc>
-      </w:tr>
-      <w:tr>
-        <w:trPr>
-          <w:cnfStyle w:val="000000100000" w:firstRow="0" w:lastRow="0" w:firstColumn="0" w:lastColumn="0" w:oddVBand="0" w:evenVBand="0" w:oddHBand="1" w:evenHBand="0" w:firstRowFirstColumn="0" w:firstRowLastColumn="0" w:lastRowFirstColumn="0" w:lastRowLastColumn="0"/>
-        </w:trPr>
-        <w:tc>
-          <w:tcPr>
-            <w:cnfStyle w:val="001000000000" w:firstRow="0" w:lastRow="0" w:firstColumn="1" w:lastColumn="0" w:oddVBand="0" w:evenVBand="0" w:oddHBand="0" w:evenHBand="0" w:firstRowFirstColumn="0" w:firstRowLastColumn="0" w:lastRowFirstColumn="0" w:lastRowLastColumn="0"/>
-            <w:tcW w:w="1263" w:type="dxa"/>
+            <w:tcW w:w="1216" w:type="dxa"/>
             <w:tcBorders>
               <w:top w:val="single" w:sz="4" w:space="0" w:color="auto"/>
             </w:tcBorders>
@@ -2232,20 +543,13 @@
                 <w:sz w:val="18"/>
                 <w:szCs w:val="18"/>
               </w:rPr>
-              <w:t>SUB-</w:t>
-            </w:r>
-            <w:r>
-              <w:rPr>
-                <w:sz w:val="18"/>
-                <w:szCs w:val="18"/>
-              </w:rPr>
               <w:t>total</w:t>
             </w:r>
           </w:p>
         </w:tc>
         <w:tc>
           <w:tcPr>
-            <w:tcW w:w="2177" w:type="dxa"/>
+            <w:tcW w:w="2050" w:type="dxa"/>
             <w:tcBorders>
               <w:top w:val="single" w:sz="4" w:space="0" w:color="auto"/>
             </w:tcBorders>
@@ -2253,7 +557,7 @@
           <w:p>
             <w:pPr>
               <w:pStyle w:val="Closing"/>
-              <w:cnfStyle w:val="000000100000" w:firstRow="0" w:lastRow="0" w:firstColumn="0" w:lastColumn="0" w:oddVBand="0" w:evenVBand="0" w:oddHBand="1" w:evenHBand="0" w:firstRowFirstColumn="0" w:firstRowLastColumn="0" w:lastRowFirstColumn="0" w:lastRowLastColumn="0"/>
+              <w:cnfStyle w:val="000000000000" w:firstRow="0" w:lastRow="0" w:firstColumn="0" w:lastColumn="0" w:oddVBand="0" w:evenVBand="0" w:oddHBand="0" w:evenHBand="0" w:firstRowFirstColumn="0" w:firstRowLastColumn="0" w:lastRowFirstColumn="0" w:lastRowLastColumn="0"/>
               <w:rPr>
                 <w:b/>
                 <w:bCs/>
@@ -2265,7 +569,7 @@
         </w:tc>
         <w:tc>
           <w:tcPr>
-            <w:tcW w:w="5249" w:type="dxa"/>
+            <w:tcW w:w="4865" w:type="dxa"/>
             <w:tcBorders>
               <w:top w:val="single" w:sz="4" w:space="0" w:color="auto"/>
             </w:tcBorders>
@@ -2273,7 +577,7 @@
           <w:p>
             <w:pPr>
               <w:pStyle w:val="Closing"/>
-              <w:cnfStyle w:val="000000100000" w:firstRow="0" w:lastRow="0" w:firstColumn="0" w:lastColumn="0" w:oddVBand="0" w:evenVBand="0" w:oddHBand="1" w:evenHBand="0" w:firstRowFirstColumn="0" w:firstRowLastColumn="0" w:lastRowFirstColumn="0" w:lastRowLastColumn="0"/>
+              <w:cnfStyle w:val="000000000000" w:firstRow="0" w:lastRow="0" w:firstColumn="0" w:lastColumn="0" w:oddVBand="0" w:evenVBand="0" w:oddHBand="0" w:evenHBand="0" w:firstRowFirstColumn="0" w:firstRowLastColumn="0" w:lastRowFirstColumn="0" w:lastRowLastColumn="0"/>
               <w:rPr>
                 <w:b/>
                 <w:bCs/>
@@ -2285,7 +589,7 @@
         </w:tc>
         <w:tc>
           <w:tcPr>
-            <w:tcW w:w="965" w:type="dxa"/>
+            <w:tcW w:w="1523" w:type="dxa"/>
             <w:tcBorders>
               <w:top w:val="single" w:sz="4" w:space="0" w:color="auto"/>
             </w:tcBorders>
@@ -2294,7 +598,7 @@
             <w:pPr>
               <w:pStyle w:val="Closing"/>
               <w:jc w:val="center"/>
-              <w:cnfStyle w:val="000000100000" w:firstRow="0" w:lastRow="0" w:firstColumn="0" w:lastColumn="0" w:oddVBand="0" w:evenVBand="0" w:oddHBand="1" w:evenHBand="0" w:firstRowFirstColumn="0" w:firstRowLastColumn="0" w:lastRowFirstColumn="0" w:lastRowLastColumn="0"/>
+              <w:cnfStyle w:val="000000000000" w:firstRow="0" w:lastRow="0" w:firstColumn="0" w:lastColumn="0" w:oddVBand="0" w:evenVBand="0" w:oddHBand="0" w:evenHBand="0" w:firstRowFirstColumn="0" w:firstRowLastColumn="0" w:lastRowFirstColumn="0" w:lastRowLastColumn="0"/>
               <w:rPr>
                 <w:b/>
                 <w:bCs/>
@@ -2886,6 +1190,7 @@
           <w:sz w:val="20"/>
           <w:szCs w:val="20"/>
         </w:rPr>
+        <w:lastRenderedPageBreak/>
         <w:t>Thank you for your trust and best regards</w:t>
       </w:r>
       <w:r>
@@ -5019,6 +3324,7 @@
     <w:rsid w:val="005C63F6"/>
     <w:rsid w:val="005D5580"/>
     <w:rsid w:val="0060644D"/>
+    <w:rsid w:val="007148E5"/>
     <w:rsid w:val="0073261F"/>
     <w:rsid w:val="007B1A9B"/>
     <w:rsid w:val="0086199E"/>

</xml_diff>

<commit_message>
made the total line bold
</commit_message>
<xml_diff>
--- a/Invoice_Generator/templates/Invoice-ComplianceMadeSimple-AplineAI.[LAST_MONTH].[TODAY].docx
+++ b/Invoice_Generator/templates/Invoice-ComplianceMadeSimple-AplineAI.[LAST_MONTH].[TODAY].docx
@@ -612,16 +612,12 @@
     <w:p>
       <w:pPr>
         <w:rPr>
-          <w:b/>
-          <w:bCs/>
           <w:sz w:val="20"/>
           <w:szCs w:val="20"/>
         </w:rPr>
       </w:pPr>
       <w:r>
         <w:rPr>
-          <w:b/>
-          <w:bCs/>
           <w:sz w:val="20"/>
           <w:szCs w:val="20"/>
         </w:rPr>
@@ -629,8 +625,6 @@
       </w:r>
       <w:r>
         <w:rPr>
-          <w:b/>
-          <w:bCs/>
           <w:sz w:val="20"/>
           <w:szCs w:val="20"/>
         </w:rPr>
@@ -638,8 +632,6 @@
       </w:r>
       <w:r>
         <w:rPr>
-          <w:b/>
-          <w:bCs/>
           <w:sz w:val="20"/>
           <w:szCs w:val="20"/>
         </w:rPr>
@@ -647,8 +639,6 @@
       </w:r>
       <w:r>
         <w:rPr>
-          <w:b/>
-          <w:bCs/>
           <w:sz w:val="20"/>
           <w:szCs w:val="20"/>
         </w:rPr>
@@ -670,21 +660,7 @@
           <w:sz w:val="20"/>
           <w:szCs w:val="20"/>
         </w:rPr>
-        <w:t>Total efforts for under this invoice</w:t>
-      </w:r>
-      <w:r>
-        <w:rPr>
-          <w:sz w:val="20"/>
-          <w:szCs w:val="20"/>
-        </w:rPr>
-        <w:t xml:space="preserve"> </w:t>
-      </w:r>
-      <w:r>
-        <w:rPr>
-          <w:sz w:val="20"/>
-          <w:szCs w:val="20"/>
-        </w:rPr>
-        <w:t>(</w:t>
+        <w:t>Total efforts for under this invoice (</w:t>
       </w:r>
       <w:r>
         <w:rPr>
@@ -719,16 +695,7 @@
           <w:sz w:val="18"/>
           <w:szCs w:val="18"/>
         </w:rPr>
-        <w:t>RS]</w:t>
-      </w:r>
-      <w:r>
-        <w:rPr>
-          <w:b/>
-          <w:bCs/>
-          <w:sz w:val="18"/>
-          <w:szCs w:val="18"/>
-        </w:rPr>
-        <w:t xml:space="preserve"> </w:t>
+        <w:t xml:space="preserve">RS] </w:t>
       </w:r>
       <w:r>
         <w:rPr>
@@ -763,14 +730,7 @@
           <w:sz w:val="20"/>
           <w:szCs w:val="20"/>
         </w:rPr>
-        <w:t>)</w:t>
-      </w:r>
-      <w:r>
-        <w:rPr>
-          <w:sz w:val="20"/>
-          <w:szCs w:val="20"/>
-        </w:rPr>
-        <w:t xml:space="preserve">: </w:t>
+        <w:t xml:space="preserve">): </w:t>
       </w:r>
       <w:r>
         <w:rPr>
@@ -820,20 +780,10 @@
           <w:szCs w:val="20"/>
         </w:rPr>
         <w:br/>
-      </w:r>
-      <w:r>
-        <w:rPr>
-          <w:b/>
-          <w:bCs/>
-          <w:sz w:val="20"/>
-          <w:szCs w:val="20"/>
-        </w:rPr>
         <w:t>Total to be paid under this invoice:</w:t>
       </w:r>
       <w:r>
         <w:rPr>
-          <w:b/>
-          <w:bCs/>
           <w:sz w:val="20"/>
           <w:szCs w:val="20"/>
         </w:rPr>
@@ -841,8 +791,6 @@
       </w:r>
       <w:r>
         <w:rPr>
-          <w:b/>
-          <w:bCs/>
           <w:sz w:val="20"/>
           <w:szCs w:val="20"/>
         </w:rPr>
@@ -852,16 +800,12 @@
     <w:p>
       <w:pPr>
         <w:rPr>
-          <w:b/>
-          <w:bCs/>
           <w:sz w:val="20"/>
           <w:szCs w:val="20"/>
         </w:rPr>
       </w:pPr>
       <w:r>
         <w:rPr>
-          <w:b/>
-          <w:bCs/>
           <w:sz w:val="20"/>
           <w:szCs w:val="20"/>
         </w:rPr>
@@ -869,8 +813,6 @@
       </w:r>
       <w:r>
         <w:rPr>
-          <w:b/>
-          <w:bCs/>
           <w:sz w:val="20"/>
           <w:szCs w:val="20"/>
         </w:rPr>
@@ -878,35 +820,13 @@
       </w:r>
       <w:r>
         <w:rPr>
-          <w:b/>
-          <w:bCs/>
-          <w:sz w:val="20"/>
-          <w:szCs w:val="20"/>
-        </w:rPr>
-        <w:t>to the following bank account by</w:t>
-      </w:r>
-      <w:r>
-        <w:rPr>
-          <w:b/>
-          <w:bCs/>
-          <w:sz w:val="20"/>
-          <w:szCs w:val="20"/>
-        </w:rPr>
-        <w:t xml:space="preserve"> at latest</w:t>
-      </w:r>
-      <w:r>
-        <w:rPr>
-          <w:b/>
-          <w:bCs/>
-          <w:sz w:val="20"/>
-          <w:szCs w:val="20"/>
-        </w:rPr>
-        <w:t xml:space="preserve"> </w:t>
-      </w:r>
-      <w:r>
-        <w:rPr>
-          <w:b/>
-          <w:bCs/>
+          <w:sz w:val="20"/>
+          <w:szCs w:val="20"/>
+        </w:rPr>
+        <w:t xml:space="preserve">to the following bank account by at latest </w:t>
+      </w:r>
+      <w:r>
+        <w:rPr>
           <w:sz w:val="20"/>
           <w:szCs w:val="20"/>
         </w:rPr>
@@ -914,8 +834,6 @@
       </w:r>
       <w:r>
         <w:rPr>
-          <w:b/>
-          <w:bCs/>
           <w:sz w:val="20"/>
           <w:szCs w:val="20"/>
         </w:rPr>
@@ -923,8 +841,6 @@
       </w:r>
       <w:r>
         <w:rPr>
-          <w:b/>
-          <w:bCs/>
           <w:sz w:val="20"/>
           <w:szCs w:val="20"/>
         </w:rPr>
@@ -932,8 +848,6 @@
       </w:r>
       <w:r>
         <w:rPr>
-          <w:b/>
-          <w:bCs/>
           <w:sz w:val="20"/>
           <w:szCs w:val="20"/>
         </w:rPr>
@@ -3271,6 +3185,7 @@
     <w:rsid w:val="007148E5"/>
     <w:rsid w:val="0073261F"/>
     <w:rsid w:val="007B1A9B"/>
+    <w:rsid w:val="00825FA0"/>
     <w:rsid w:val="0086199E"/>
     <w:rsid w:val="00864182"/>
     <w:rsid w:val="0089685D"/>

</xml_diff>

<commit_message>
varios fixes, new templates
</commit_message>
<xml_diff>
--- a/Invoice_Generator/templates/Invoice-ComplianceMadeSimple-AplineAI.[LAST_MONTH].[TODAY].docx
+++ b/Invoice_Generator/templates/Invoice-ComplianceMadeSimple-AplineAI.[LAST_MONTH].[TODAY].docx
@@ -60,43 +60,7 @@
           <w:szCs w:val="20"/>
           <w:lang w:val="de-CH"/>
         </w:rPr>
-        <w:t xml:space="preserve">Fronwaldstrasse 128, 8056 </w:t>
-      </w:r>
-      <w:proofErr w:type="spellStart"/>
-      <w:r>
-        <w:rPr>
-          <w:sz w:val="20"/>
-          <w:szCs w:val="20"/>
-          <w:lang w:val="de-CH"/>
-        </w:rPr>
-        <w:t>Zurich</w:t>
-      </w:r>
-      <w:proofErr w:type="spellEnd"/>
-      <w:r>
-        <w:rPr>
-          <w:sz w:val="20"/>
-          <w:szCs w:val="20"/>
-          <w:lang w:val="de-CH"/>
-        </w:rPr>
-        <w:t xml:space="preserve">, </w:t>
-      </w:r>
-      <w:proofErr w:type="spellStart"/>
-      <w:r>
-        <w:rPr>
-          <w:sz w:val="20"/>
-          <w:szCs w:val="20"/>
-          <w:lang w:val="de-CH"/>
-        </w:rPr>
-        <w:t>Switzerland</w:t>
-      </w:r>
-      <w:proofErr w:type="spellEnd"/>
-      <w:r>
-        <w:rPr>
-          <w:sz w:val="20"/>
-          <w:szCs w:val="20"/>
-          <w:lang w:val="de-CH"/>
-        </w:rPr>
-        <w:t xml:space="preserve"> | +41764044326 | ilya@compliance-made-simple.ch</w:t>
+        <w:t>Fronwaldstrasse 128, 8056 Zurich, Switzerland | +41764044326 | ilya@compliance-made-simple.ch</w:t>
       </w:r>
     </w:p>
     <w:p>
@@ -303,46 +267,6 @@
           <w:szCs w:val="20"/>
         </w:rPr>
         <w:t>:</w:t>
-      </w:r>
-    </w:p>
-    <w:p>
-      <w:pPr>
-        <w:jc w:val="both"/>
-        <w:rPr>
-          <w:b/>
-          <w:bCs/>
-          <w:sz w:val="20"/>
-          <w:szCs w:val="20"/>
-        </w:rPr>
-      </w:pPr>
-      <w:r>
-        <w:rPr>
-          <w:b/>
-          <w:bCs/>
-          <w:sz w:val="20"/>
-          <w:szCs w:val="20"/>
-        </w:rPr>
-        <w:t xml:space="preserve">General </w:t>
-      </w:r>
-      <w:proofErr w:type="spellStart"/>
-      <w:r>
-        <w:rPr>
-          <w:b/>
-          <w:bCs/>
-          <w:sz w:val="20"/>
-          <w:szCs w:val="20"/>
-        </w:rPr>
-        <w:t>AlpineAI</w:t>
-      </w:r>
-      <w:proofErr w:type="spellEnd"/>
-      <w:r>
-        <w:rPr>
-          <w:b/>
-          <w:bCs/>
-          <w:sz w:val="20"/>
-          <w:szCs w:val="20"/>
-        </w:rPr>
-        <w:t xml:space="preserve"> efforts:</w:t>
       </w:r>
     </w:p>
     <w:tbl>
@@ -611,42 +535,6 @@
     </w:p>
     <w:p>
       <w:pPr>
-        <w:rPr>
-          <w:sz w:val="20"/>
-          <w:szCs w:val="20"/>
-        </w:rPr>
-      </w:pPr>
-      <w:r>
-        <w:rPr>
-          <w:sz w:val="20"/>
-          <w:szCs w:val="20"/>
-        </w:rPr>
-        <w:t>Hourly rate is 1</w:t>
-      </w:r>
-      <w:r>
-        <w:rPr>
-          <w:sz w:val="20"/>
-          <w:szCs w:val="20"/>
-        </w:rPr>
-        <w:t>7</w:t>
-      </w:r>
-      <w:r>
-        <w:rPr>
-          <w:sz w:val="20"/>
-          <w:szCs w:val="20"/>
-        </w:rPr>
-        <w:t xml:space="preserve">0.- CHF. </w:t>
-      </w:r>
-      <w:r>
-        <w:rPr>
-          <w:sz w:val="20"/>
-          <w:szCs w:val="20"/>
-        </w:rPr>
-        <w:t>The service is subject to VAT.</w:t>
-      </w:r>
-    </w:p>
-    <w:p>
-      <w:pPr>
         <w:tabs>
           <w:tab w:val="right" w:pos="9639"/>
         </w:tabs>
@@ -702,28 +590,14 @@
           <w:sz w:val="20"/>
           <w:szCs w:val="20"/>
         </w:rPr>
-        <w:t>hours * 1</w:t>
-      </w:r>
-      <w:r>
-        <w:rPr>
-          <w:sz w:val="20"/>
-          <w:szCs w:val="20"/>
-        </w:rPr>
-        <w:t>7</w:t>
-      </w:r>
-      <w:r>
-        <w:rPr>
-          <w:sz w:val="20"/>
-          <w:szCs w:val="20"/>
-        </w:rPr>
-        <w:t>0.- CHF</w:t>
-      </w:r>
-      <w:r>
-        <w:rPr>
-          <w:sz w:val="20"/>
-          <w:szCs w:val="20"/>
-        </w:rPr>
-        <w:t xml:space="preserve"> per hour</w:t>
+        <w:t xml:space="preserve">hours * </w:t>
+      </w:r>
+      <w:r>
+        <w:rPr>
+          <w:sz w:val="20"/>
+          <w:szCs w:val="20"/>
+        </w:rPr>
+        <w:t>per hour</w:t>
       </w:r>
       <w:r>
         <w:rPr>
@@ -893,22 +767,7 @@
           <w:szCs w:val="20"/>
         </w:rPr>
         <w:tab/>
-      </w:r>
-      <w:proofErr w:type="spellStart"/>
-      <w:r>
-        <w:rPr>
-          <w:sz w:val="20"/>
-          <w:szCs w:val="20"/>
-        </w:rPr>
-        <w:t>Fronwaldstrasse</w:t>
-      </w:r>
-      <w:proofErr w:type="spellEnd"/>
-      <w:r>
-        <w:rPr>
-          <w:sz w:val="20"/>
-          <w:szCs w:val="20"/>
-        </w:rPr>
-        <w:t xml:space="preserve"> 128, 8046 Zurich, Switzerland</w:t>
+        <w:t>Fronwaldstrasse 128, 8046 Zurich, Switzerland</w:t>
       </w:r>
       <w:r>
         <w:rPr>
@@ -988,38 +847,7 @@
           <w:szCs w:val="20"/>
         </w:rPr>
         <w:tab/>
-      </w:r>
-      <w:proofErr w:type="spellStart"/>
-      <w:r>
-        <w:rPr>
-          <w:sz w:val="20"/>
-          <w:szCs w:val="20"/>
-        </w:rPr>
-        <w:t>PostFinance</w:t>
-      </w:r>
-      <w:proofErr w:type="spellEnd"/>
-      <w:r>
-        <w:rPr>
-          <w:sz w:val="20"/>
-          <w:szCs w:val="20"/>
-        </w:rPr>
-        <w:t xml:space="preserve"> AG, </w:t>
-      </w:r>
-      <w:proofErr w:type="spellStart"/>
-      <w:r>
-        <w:rPr>
-          <w:sz w:val="20"/>
-          <w:szCs w:val="20"/>
-        </w:rPr>
-        <w:t>Mingerstrasse</w:t>
-      </w:r>
-      <w:proofErr w:type="spellEnd"/>
-      <w:r>
-        <w:rPr>
-          <w:sz w:val="20"/>
-          <w:szCs w:val="20"/>
-        </w:rPr>
-        <w:t xml:space="preserve"> 20, Bern, Switzerland</w:t>
+        <w:t>PostFinance AG, Mingerstrasse 20, Bern, Switzerland</w:t>
       </w:r>
     </w:p>
     <w:p>
@@ -1048,7 +876,6 @@
           <w:sz w:val="20"/>
           <w:szCs w:val="20"/>
         </w:rPr>
-        <w:lastRenderedPageBreak/>
         <w:t>Thank you for your trust and best regards</w:t>
       </w:r>
       <w:r>
@@ -3162,6 +2989,7 @@
   </w:compat>
   <w:rsids>
     <w:rsidRoot w:val="009A549F"/>
+    <w:rsid w:val="000118C8"/>
     <w:rsid w:val="00017E40"/>
     <w:rsid w:val="000218C7"/>
     <w:rsid w:val="000D7405"/>
@@ -3184,6 +3012,7 @@
     <w:rsid w:val="0060644D"/>
     <w:rsid w:val="007148E5"/>
     <w:rsid w:val="0073261F"/>
+    <w:rsid w:val="00792134"/>
     <w:rsid w:val="007B1A9B"/>
     <w:rsid w:val="00825FA0"/>
     <w:rsid w:val="0086199E"/>
@@ -3205,6 +3034,7 @@
     <w:rsid w:val="00B8654F"/>
     <w:rsid w:val="00BA5640"/>
     <w:rsid w:val="00BF21F9"/>
+    <w:rsid w:val="00C3334D"/>
     <w:rsid w:val="00C35015"/>
     <w:rsid w:val="00C817B4"/>
     <w:rsid w:val="00C826B8"/>

</xml_diff>

<commit_message>
Create configurations for further companies
</commit_message>
<xml_diff>
--- a/Invoice_Generator/templates/Invoice-ComplianceMadeSimple-AplineAI.[LAST_MONTH].[TODAY].docx
+++ b/Invoice_Generator/templates/Invoice-ComplianceMadeSimple-AplineAI.[LAST_MONTH].[TODAY].docx
@@ -733,6 +733,22 @@
           <w:sz w:val="20"/>
           <w:szCs w:val="20"/>
         </w:rPr>
+        <w:br w:type="page"/>
+      </w:r>
+    </w:p>
+    <w:p>
+      <w:pPr>
+        <w:rPr>
+          <w:sz w:val="20"/>
+          <w:szCs w:val="20"/>
+        </w:rPr>
+      </w:pPr>
+      <w:r>
+        <w:rPr>
+          <w:sz w:val="20"/>
+          <w:szCs w:val="20"/>
+        </w:rPr>
+        <w:lastRenderedPageBreak/>
         <w:t xml:space="preserve">Please transfer </w:t>
       </w:r>
       <w:r>
@@ -3072,6 +3088,7 @@
 <file path=word/glossary/settings.xml><?xml version="1.0" encoding="utf-8"?>
 <w:settings xmlns:mc="http://schemas.openxmlformats.org/markup-compatibility/2006" xmlns:o="urn:schemas-microsoft-com:office:office" xmlns:r="http://schemas.openxmlformats.org/officeDocument/2006/relationships" xmlns:m="http://schemas.openxmlformats.org/officeDocument/2006/math" xmlns:v="urn:schemas-microsoft-com:vml" xmlns:w10="urn:schemas-microsoft-com:office:word" xmlns:w="http://schemas.openxmlformats.org/wordprocessingml/2006/main" xmlns:w14="http://schemas.microsoft.com/office/word/2010/wordml" xmlns:w15="http://schemas.microsoft.com/office/word/2012/wordml" xmlns:w16cex="http://schemas.microsoft.com/office/word/2018/wordml/cex" xmlns:w16cid="http://schemas.microsoft.com/office/word/2016/wordml/cid" xmlns:w16="http://schemas.microsoft.com/office/word/2018/wordml" xmlns:w16du="http://schemas.microsoft.com/office/word/2023/wordml/word16du" xmlns:w16sdtdh="http://schemas.microsoft.com/office/word/2020/wordml/sdtdatahash" xmlns:w16sdtfl="http://schemas.microsoft.com/office/word/2024/wordml/sdtformatlock" xmlns:w16se="http://schemas.microsoft.com/office/word/2015/wordml/symex" xmlns:sl="http://schemas.openxmlformats.org/schemaLibrary/2006/main" mc:Ignorable="w14 w15 w16se w16cid w16 w16cex w16sdtdh w16sdtfl w16du">
   <w:view w:val="normal"/>
+  <w:revisionView w:inkAnnotations="0"/>
   <w:defaultTabStop w:val="720"/>
   <w:characterSpacingControl w:val="doNotCompress"/>
   <w:compat>
@@ -3092,6 +3109,7 @@
     <w:rsid w:val="000F1045"/>
     <w:rsid w:val="000F1657"/>
     <w:rsid w:val="001058D6"/>
+    <w:rsid w:val="001152BE"/>
     <w:rsid w:val="00152D3E"/>
     <w:rsid w:val="00161044"/>
     <w:rsid w:val="001A2792"/>
@@ -3108,6 +3126,7 @@
     <w:rsid w:val="0060644D"/>
     <w:rsid w:val="007148E5"/>
     <w:rsid w:val="0073261F"/>
+    <w:rsid w:val="007545FC"/>
     <w:rsid w:val="00792134"/>
     <w:rsid w:val="007B1A9B"/>
     <w:rsid w:val="00825FA0"/>

</xml_diff>